<commit_message>
Doc now has a section on patient bed endpoints and how to use it
</commit_message>
<xml_diff>
--- a/docs/vimmo.docx
+++ b/docs/vimmo.docx
@@ -170,18 +170,32 @@
           <w:ilvl w:val="0"/>
           <w:numId w:val="1"/>
         </w:numPr>
-      </w:pPr>
-      <w:r>
-        <w:rPr>
-          <w:b/>
-          <w:bCs/>
+        <w:rPr>
+          <w:sz w:val="20"/>
+          <w:szCs w:val="20"/>
+        </w:rPr>
+      </w:pPr>
+      <w:r>
+        <w:rPr>
+          <w:b/>
+          <w:bCs/>
+          <w:sz w:val="20"/>
+          <w:szCs w:val="20"/>
         </w:rPr>
         <w:t>Panel_ID</w:t>
       </w:r>
       <w:r>
+        <w:rPr>
+          <w:sz w:val="20"/>
+          <w:szCs w:val="20"/>
+        </w:rPr>
         <w:t xml:space="preserve"> (string/number, optional)</w:t>
       </w:r>
       <w:r>
+        <w:rPr>
+          <w:sz w:val="20"/>
+          <w:szCs w:val="20"/>
+        </w:rPr>
         <w:br/>
         <w:t>Provide a numeric Panel ID (e.g., 123).</w:t>
       </w:r>
@@ -192,20 +206,34 @@
           <w:ilvl w:val="0"/>
           <w:numId w:val="1"/>
         </w:numPr>
+        <w:rPr>
+          <w:sz w:val="20"/>
+          <w:szCs w:val="20"/>
+        </w:rPr>
       </w:pPr>
       <w:proofErr w:type="spellStart"/>
       <w:r>
         <w:rPr>
           <w:b/>
           <w:bCs/>
+          <w:sz w:val="20"/>
+          <w:szCs w:val="20"/>
         </w:rPr>
         <w:t>Rcode</w:t>
       </w:r>
       <w:proofErr w:type="spellEnd"/>
       <w:r>
+        <w:rPr>
+          <w:sz w:val="20"/>
+          <w:szCs w:val="20"/>
+        </w:rPr>
         <w:t xml:space="preserve"> (string, optional)</w:t>
       </w:r>
       <w:r>
+        <w:rPr>
+          <w:sz w:val="20"/>
+          <w:szCs w:val="20"/>
+        </w:rPr>
         <w:br/>
         <w:t>Provide a code like R208.</w:t>
       </w:r>
@@ -216,36 +244,70 @@
           <w:ilvl w:val="0"/>
           <w:numId w:val="1"/>
         </w:numPr>
-      </w:pPr>
-      <w:r>
-        <w:rPr>
-          <w:b/>
-          <w:bCs/>
+        <w:rPr>
+          <w:sz w:val="20"/>
+          <w:szCs w:val="20"/>
+        </w:rPr>
+      </w:pPr>
+      <w:r>
+        <w:rPr>
+          <w:b/>
+          <w:bCs/>
+          <w:sz w:val="20"/>
+          <w:szCs w:val="20"/>
         </w:rPr>
         <w:t>HGNC_ID</w:t>
       </w:r>
       <w:r>
+        <w:rPr>
+          <w:sz w:val="20"/>
+          <w:szCs w:val="20"/>
+        </w:rPr>
         <w:t xml:space="preserve"> (string, optional)</w:t>
       </w:r>
       <w:r>
+        <w:rPr>
+          <w:sz w:val="20"/>
+          <w:szCs w:val="20"/>
+        </w:rPr>
         <w:br/>
         <w:t>Provide a single HGNC ID (e.g., HGNC:1100) or comma-separated multiple IDs (e.g., HGNC:</w:t>
       </w:r>
       <w:proofErr w:type="gramStart"/>
       <w:r>
+        <w:rPr>
+          <w:sz w:val="20"/>
+          <w:szCs w:val="20"/>
+        </w:rPr>
         <w:t>1100</w:t>
       </w:r>
       <w:r>
+        <w:rPr>
+          <w:sz w:val="20"/>
+          <w:szCs w:val="20"/>
+        </w:rPr>
         <w:t>,HGNC</w:t>
       </w:r>
       <w:proofErr w:type="gramEnd"/>
       <w:r>
+        <w:rPr>
+          <w:sz w:val="20"/>
+          <w:szCs w:val="20"/>
+        </w:rPr>
         <w:t>:</w:t>
       </w:r>
       <w:r>
+        <w:rPr>
+          <w:sz w:val="20"/>
+          <w:szCs w:val="20"/>
+        </w:rPr>
         <w:t>2200,…</w:t>
       </w:r>
       <w:r>
+        <w:rPr>
+          <w:sz w:val="20"/>
+          <w:szCs w:val="20"/>
+        </w:rPr>
         <w:t>).</w:t>
       </w:r>
     </w:p>
@@ -255,49 +317,95 @@
           <w:ilvl w:val="0"/>
           <w:numId w:val="1"/>
         </w:numPr>
+        <w:rPr>
+          <w:sz w:val="20"/>
+          <w:szCs w:val="20"/>
+        </w:rPr>
       </w:pPr>
       <w:proofErr w:type="spellStart"/>
       <w:r>
         <w:rPr>
           <w:b/>
           <w:bCs/>
+          <w:sz w:val="20"/>
+          <w:szCs w:val="20"/>
         </w:rPr>
         <w:t>Similar_Matches</w:t>
       </w:r>
       <w:proofErr w:type="spellEnd"/>
       <w:r>
+        <w:rPr>
+          <w:sz w:val="20"/>
+          <w:szCs w:val="20"/>
+        </w:rPr>
         <w:t xml:space="preserve"> (</w:t>
       </w:r>
       <w:proofErr w:type="spellStart"/>
       <w:r>
+        <w:rPr>
+          <w:sz w:val="20"/>
+          <w:szCs w:val="20"/>
+        </w:rPr>
         <w:t>boolean</w:t>
       </w:r>
       <w:proofErr w:type="spellEnd"/>
       <w:r>
+        <w:rPr>
+          <w:sz w:val="20"/>
+          <w:szCs w:val="20"/>
+        </w:rPr>
         <w:t>, optional)</w:t>
       </w:r>
       <w:r>
+        <w:rPr>
+          <w:sz w:val="20"/>
+          <w:szCs w:val="20"/>
+        </w:rPr>
         <w:br/>
         <w:t xml:space="preserve">If true, the endpoint attempts partial or “similar” matching (like </w:t>
       </w:r>
       <w:proofErr w:type="spellStart"/>
       <w:r>
+        <w:rPr>
+          <w:sz w:val="20"/>
+          <w:szCs w:val="20"/>
+        </w:rPr>
         <w:t>LIKE</w:t>
       </w:r>
       <w:proofErr w:type="spellEnd"/>
       <w:r>
+        <w:rPr>
+          <w:sz w:val="20"/>
+          <w:szCs w:val="20"/>
+        </w:rPr>
         <w:t xml:space="preserve"> queries in the DB). Defaults to false.</w:t>
       </w:r>
       <w:r>
+        <w:rPr>
+          <w:sz w:val="20"/>
+          <w:szCs w:val="20"/>
+        </w:rPr>
         <w:t xml:space="preserve"> This is not implemented when providing HGNC IDs</w:t>
       </w:r>
       <w:r>
+        <w:rPr>
+          <w:sz w:val="20"/>
+          <w:szCs w:val="20"/>
+        </w:rPr>
         <w:t xml:space="preserve"> a</w:t>
       </w:r>
       <w:r>
+        <w:rPr>
+          <w:sz w:val="20"/>
+          <w:szCs w:val="20"/>
+        </w:rPr>
         <w:t>nd will raise an internal server error with 500 status code</w:t>
       </w:r>
       <w:r>
+        <w:rPr>
+          <w:sz w:val="20"/>
+          <w:szCs w:val="20"/>
+        </w:rPr>
         <w:t>.</w:t>
       </w:r>
     </w:p>
@@ -307,57 +415,99 @@
           <w:ilvl w:val="0"/>
           <w:numId w:val="1"/>
         </w:numPr>
-      </w:pPr>
-      <w:r>
-        <w:rPr>
-          <w:b/>
-          <w:bCs/>
+        <w:rPr>
+          <w:sz w:val="20"/>
+          <w:szCs w:val="20"/>
+        </w:rPr>
+      </w:pPr>
+      <w:r>
+        <w:rPr>
+          <w:b/>
+          <w:bCs/>
+          <w:sz w:val="20"/>
+          <w:szCs w:val="20"/>
         </w:rPr>
         <w:t>Confidence</w:t>
       </w:r>
       <w:r>
+        <w:rPr>
+          <w:sz w:val="20"/>
+          <w:szCs w:val="20"/>
+        </w:rPr>
         <w:t xml:space="preserve"> (</w:t>
       </w:r>
       <w:r>
+        <w:rPr>
+          <w:sz w:val="20"/>
+          <w:szCs w:val="20"/>
+        </w:rPr>
         <w:t>Choice (string)</w:t>
       </w:r>
       <w:r>
+        <w:rPr>
+          <w:sz w:val="20"/>
+          <w:szCs w:val="20"/>
+        </w:rPr>
         <w:t xml:space="preserve">, </w:t>
       </w:r>
       <w:r>
+        <w:rPr>
+          <w:sz w:val="20"/>
+          <w:szCs w:val="20"/>
+        </w:rPr>
         <w:t>required</w:t>
       </w:r>
       <w:r>
+        <w:rPr>
+          <w:sz w:val="20"/>
+          <w:szCs w:val="20"/>
+        </w:rPr>
         <w:t>)</w:t>
       </w:r>
       <w:r>
+        <w:rPr>
+          <w:sz w:val="20"/>
+          <w:szCs w:val="20"/>
+        </w:rPr>
         <w:br/>
       </w:r>
       <w:r>
+        <w:rPr>
+          <w:sz w:val="20"/>
+          <w:szCs w:val="20"/>
+        </w:rPr>
         <w:t>Based on the value, retrieves only genes that match the criteria</w:t>
       </w:r>
       <w:r>
+        <w:rPr>
+          <w:sz w:val="20"/>
+          <w:szCs w:val="20"/>
+        </w:rPr>
         <w:t xml:space="preserve">, </w:t>
       </w:r>
       <w:proofErr w:type="spellStart"/>
       <w:r>
+        <w:rPr>
+          <w:sz w:val="20"/>
+          <w:szCs w:val="20"/>
+        </w:rPr>
         <w:t>i.e</w:t>
       </w:r>
       <w:proofErr w:type="spellEnd"/>
       <w:r>
+        <w:rPr>
+          <w:sz w:val="20"/>
+          <w:szCs w:val="20"/>
+        </w:rPr>
         <w:t>, Green/Amber/Red</w:t>
       </w:r>
       <w:r>
+        <w:rPr>
+          <w:sz w:val="20"/>
+          <w:szCs w:val="20"/>
+        </w:rPr>
         <w:t xml:space="preserve"> or ALL (default value)</w:t>
       </w:r>
-    </w:p>
-    <w:p>
-      <w:pPr>
-        <w:rPr>
-          <w:b/>
-          <w:bCs/>
-        </w:rPr>
-      </w:pPr>
     </w:p>
     <w:p>
       <w:pPr>
@@ -407,44 +557,17 @@
         </w:numPr>
       </w:pPr>
       <w:r>
-        <w:t>If Panel ID</w:t>
-      </w:r>
-      <w:r>
-        <w:t xml:space="preserve"> or R </w:t>
-      </w:r>
-      <w:proofErr w:type="gramStart"/>
-      <w:r>
-        <w:t xml:space="preserve">Code </w:t>
-      </w:r>
-      <w:r>
-        <w:t xml:space="preserve"> w</w:t>
-      </w:r>
-      <w:r>
-        <w:t>ere</w:t>
-      </w:r>
-      <w:proofErr w:type="gramEnd"/>
-      <w:r>
-        <w:t xml:space="preserve"> provided:</w:t>
-      </w:r>
-    </w:p>
-    <w:p>
-      <w:pPr>
-        <w:pStyle w:val="ListParagraph"/>
-        <w:numPr>
-          <w:ilvl w:val="0"/>
-          <w:numId w:val="2"/>
-        </w:numPr>
-      </w:pPr>
-      <w:r>
-        <w:lastRenderedPageBreak/>
+        <w:rPr>
+          <w:noProof/>
+        </w:rPr>
         <w:drawing>
-          <wp:anchor distT="0" distB="0" distL="114300" distR="114300" simplePos="0" relativeHeight="251658240" behindDoc="0" locked="0" layoutInCell="1" allowOverlap="1" wp14:anchorId="687E7B75" wp14:editId="7C43A8E0">
+          <wp:anchor distT="0" distB="0" distL="114300" distR="114300" simplePos="0" relativeHeight="251658240" behindDoc="0" locked="0" layoutInCell="1" allowOverlap="1" wp14:anchorId="687E7B75" wp14:editId="5BA703D6">
             <wp:simplePos x="0" y="0"/>
             <wp:positionH relativeFrom="margin">
-              <wp:posOffset>-375920</wp:posOffset>
+              <wp:posOffset>-341495</wp:posOffset>
             </wp:positionH>
             <wp:positionV relativeFrom="paragraph">
-              <wp:posOffset>120015</wp:posOffset>
+              <wp:posOffset>244651</wp:posOffset>
             </wp:positionV>
             <wp:extent cx="2802255" cy="2251710"/>
             <wp:effectExtent l="0" t="0" r="0" b="0"/>
@@ -461,7 +584,7 @@
                     <pic:cNvPicPr/>
                   </pic:nvPicPr>
                   <pic:blipFill rotWithShape="1">
-                    <a:blip r:embed="rId5" cstate="print">
+                    <a:blip r:embed="rId6" cstate="print">
                       <a:extLst>
                         <a:ext uri="{28A0092B-C50C-407E-A947-70E740481C1C}">
                           <a14:useLocalDpi xmlns:a14="http://schemas.microsoft.com/office/drawing/2010/main" val="0"/>
@@ -501,14 +624,29 @@
         </w:drawing>
       </w:r>
       <w:r>
+        <w:t>If Panel ID:</w:t>
+      </w:r>
+    </w:p>
+    <w:p>
+      <w:pPr>
+        <w:pStyle w:val="ListParagraph"/>
+        <w:numPr>
+          <w:ilvl w:val="0"/>
+          <w:numId w:val="2"/>
+        </w:numPr>
+      </w:pPr>
+      <w:r>
+        <w:rPr>
+          <w:noProof/>
+        </w:rPr>
         <w:drawing>
-          <wp:anchor distT="0" distB="0" distL="114300" distR="114300" simplePos="0" relativeHeight="251660288" behindDoc="0" locked="0" layoutInCell="1" allowOverlap="1" wp14:anchorId="55CEF41B" wp14:editId="6CCFD5A2">
+          <wp:anchor distT="0" distB="0" distL="114300" distR="114300" simplePos="0" relativeHeight="251660288" behindDoc="0" locked="0" layoutInCell="1" allowOverlap="1" wp14:anchorId="55CEF41B" wp14:editId="42CBC386">
             <wp:simplePos x="0" y="0"/>
             <wp:positionH relativeFrom="column">
-              <wp:posOffset>3071532</wp:posOffset>
+              <wp:posOffset>3261184</wp:posOffset>
             </wp:positionH>
             <wp:positionV relativeFrom="paragraph">
-              <wp:posOffset>149632</wp:posOffset>
+              <wp:posOffset>-19712</wp:posOffset>
             </wp:positionV>
             <wp:extent cx="3100705" cy="2230755"/>
             <wp:effectExtent l="0" t="0" r="4445" b="0"/>
@@ -525,7 +663,7 @@
                     <pic:cNvPicPr/>
                   </pic:nvPicPr>
                   <pic:blipFill rotWithShape="1">
-                    <a:blip r:embed="rId6" cstate="print">
+                    <a:blip r:embed="rId7" cstate="print">
                       <a:extLst>
                         <a:ext uri="{28A0092B-C50C-407E-A947-70E740481C1C}">
                           <a14:useLocalDpi xmlns:a14="http://schemas.microsoft.com/office/drawing/2010/main" val="0"/>
@@ -654,6 +792,9 @@
         </w:numPr>
       </w:pPr>
       <w:r>
+        <w:rPr>
+          <w:noProof/>
+        </w:rPr>
         <w:drawing>
           <wp:anchor distT="0" distB="0" distL="114300" distR="114300" simplePos="0" relativeHeight="251661312" behindDoc="0" locked="0" layoutInCell="1" allowOverlap="1" wp14:anchorId="3DA99BFE" wp14:editId="03B84414">
             <wp:simplePos x="0" y="0"/>
@@ -678,7 +819,7 @@
                     <pic:cNvPicPr/>
                   </pic:nvPicPr>
                   <pic:blipFill rotWithShape="1">
-                    <a:blip r:embed="rId7" cstate="print">
+                    <a:blip r:embed="rId8" cstate="print">
                       <a:extLst>
                         <a:ext uri="{28A0092B-C50C-407E-A947-70E740481C1C}">
                           <a14:useLocalDpi xmlns:a14="http://schemas.microsoft.com/office/drawing/2010/main" val="0"/>
@@ -731,6 +872,9 @@
     </w:p>
     <w:p>
       <w:r>
+        <w:rPr>
+          <w:noProof/>
+        </w:rPr>
         <w:drawing>
           <wp:anchor distT="0" distB="0" distL="114300" distR="114300" simplePos="0" relativeHeight="251659264" behindDoc="0" locked="0" layoutInCell="1" allowOverlap="1" wp14:anchorId="72540FD6" wp14:editId="579EB218">
             <wp:simplePos x="0" y="0"/>
@@ -755,7 +899,7 @@
                     <pic:cNvPicPr/>
                   </pic:nvPicPr>
                   <pic:blipFill>
-                    <a:blip r:embed="rId8" cstate="print">
+                    <a:blip r:embed="rId9" cstate="print">
                       <a:extLst>
                         <a:ext uri="{28A0092B-C50C-407E-A947-70E740481C1C}">
                           <a14:useLocalDpi xmlns:a14="http://schemas.microsoft.com/office/drawing/2010/main" val="0"/>
@@ -818,10 +962,7 @@
         <w:t>s</w:t>
       </w:r>
       <w:r>
-        <w:t xml:space="preserve"> </w:t>
-      </w:r>
-      <w:r>
-        <w:t>with</w:t>
+        <w:t xml:space="preserve"> with</w:t>
       </w:r>
       <w:r>
         <w:t>ing</w:t>
@@ -848,9 +989,11 @@
         </w:numPr>
       </w:pPr>
       <w:r>
-        <w:lastRenderedPageBreak/>
+        <w:rPr>
+          <w:noProof/>
+        </w:rPr>
         <w:drawing>
-          <wp:anchor distT="0" distB="0" distL="114300" distR="114300" simplePos="0" relativeHeight="251663360" behindDoc="0" locked="0" layoutInCell="1" allowOverlap="1" wp14:anchorId="5CED2F46" wp14:editId="6C892B0B">
+          <wp:anchor distT="0" distB="0" distL="114300" distR="114300" simplePos="0" relativeHeight="251663360" behindDoc="0" locked="0" layoutInCell="1" allowOverlap="1" wp14:anchorId="5CED2F46" wp14:editId="7D73D16B">
             <wp:simplePos x="0" y="0"/>
             <wp:positionH relativeFrom="column">
               <wp:posOffset>3455670</wp:posOffset>
@@ -873,7 +1016,7 @@
                     <pic:cNvPicPr/>
                   </pic:nvPicPr>
                   <pic:blipFill rotWithShape="1">
-                    <a:blip r:embed="rId9" cstate="print">
+                    <a:blip r:embed="rId10" cstate="print">
                       <a:extLst>
                         <a:ext uri="{28A0092B-C50C-407E-A947-70E740481C1C}">
                           <a14:useLocalDpi xmlns:a14="http://schemas.microsoft.com/office/drawing/2010/main" val="0"/>
@@ -913,17 +1056,11 @@
         </w:drawing>
       </w:r>
       <w:r>
-        <w:t xml:space="preserve">If </w:t>
-      </w:r>
-      <w:r>
-        <w:t>HGNC ID(</w:t>
+        <w:t>If HGNC ID(</w:t>
       </w:r>
       <w:proofErr w:type="gramStart"/>
       <w:r>
-        <w:t>s)</w:t>
-      </w:r>
-      <w:r>
-        <w:t xml:space="preserve">  provided</w:t>
+        <w:t>s)  provided</w:t>
       </w:r>
       <w:proofErr w:type="gramEnd"/>
       <w:r>
@@ -932,6 +1069,9 @@
     </w:p>
     <w:p>
       <w:r>
+        <w:rPr>
+          <w:noProof/>
+        </w:rPr>
         <w:drawing>
           <wp:anchor distT="0" distB="0" distL="114300" distR="114300" simplePos="0" relativeHeight="251662336" behindDoc="0" locked="0" layoutInCell="1" allowOverlap="1" wp14:anchorId="272DF208" wp14:editId="1D8BB682">
             <wp:simplePos x="0" y="0"/>
@@ -956,7 +1096,7 @@
                     <pic:cNvPicPr/>
                   </pic:nvPicPr>
                   <pic:blipFill>
-                    <a:blip r:embed="rId10" cstate="print">
+                    <a:blip r:embed="rId11" cstate="print">
                       <a:extLst>
                         <a:ext uri="{28A0092B-C50C-407E-A947-70E740481C1C}">
                           <a14:useLocalDpi xmlns:a14="http://schemas.microsoft.com/office/drawing/2010/main" val="0"/>
@@ -1001,10 +1141,7 @@
     <w:p/>
     <w:p>
       <w:r>
-        <w:t xml:space="preserve">Returns a Json object </w:t>
-      </w:r>
-      <w:r>
-        <w:t>with all the associated panel IDs and R codes</w:t>
+        <w:t>Returns a Json object with all the associated panel IDs and R codes</w:t>
       </w:r>
     </w:p>
     <w:p/>
@@ -1037,6 +1174,9 @@
         </w:numPr>
       </w:pPr>
       <w:r>
+        <w:rPr>
+          <w:noProof/>
+        </w:rPr>
         <w:drawing>
           <wp:anchor distT="0" distB="0" distL="114300" distR="114300" simplePos="0" relativeHeight="251666432" behindDoc="0" locked="0" layoutInCell="1" allowOverlap="1" wp14:anchorId="57FE4C9B" wp14:editId="139A7681">
             <wp:simplePos x="0" y="0"/>
@@ -1061,7 +1201,7 @@
                     <pic:cNvPicPr/>
                   </pic:nvPicPr>
                   <pic:blipFill>
-                    <a:blip r:embed="rId11">
+                    <a:blip r:embed="rId12">
                       <a:extLst>
                         <a:ext uri="{28A0092B-C50C-407E-A947-70E740481C1C}">
                           <a14:useLocalDpi xmlns:a14="http://schemas.microsoft.com/office/drawing/2010/main" val="0"/>
@@ -1111,6 +1251,9 @@
         </w:numPr>
       </w:pPr>
       <w:r>
+        <w:rPr>
+          <w:noProof/>
+        </w:rPr>
         <w:drawing>
           <wp:anchor distT="0" distB="0" distL="114300" distR="114300" simplePos="0" relativeHeight="251665408" behindDoc="0" locked="0" layoutInCell="1" allowOverlap="1" wp14:anchorId="01F95130" wp14:editId="0BF933E6">
             <wp:simplePos x="0" y="0"/>
@@ -1135,7 +1278,7 @@
                     <pic:cNvPicPr/>
                   </pic:nvPicPr>
                   <pic:blipFill>
-                    <a:blip r:embed="rId12">
+                    <a:blip r:embed="rId13">
                       <a:extLst>
                         <a:ext uri="{28A0092B-C50C-407E-A947-70E740481C1C}">
                           <a14:useLocalDpi xmlns:a14="http://schemas.microsoft.com/office/drawing/2010/main" val="0"/>
@@ -1220,6 +1363,9 @@
         </w:numPr>
       </w:pPr>
       <w:r>
+        <w:rPr>
+          <w:noProof/>
+        </w:rPr>
         <w:drawing>
           <wp:anchor distT="0" distB="0" distL="114300" distR="114300" simplePos="0" relativeHeight="251664384" behindDoc="0" locked="0" layoutInCell="1" allowOverlap="1" wp14:anchorId="6DC252F8" wp14:editId="60730FBD">
             <wp:simplePos x="0" y="0"/>
@@ -1244,7 +1390,7 @@
                     <pic:cNvPicPr/>
                   </pic:nvPicPr>
                   <pic:blipFill>
-                    <a:blip r:embed="rId13">
+                    <a:blip r:embed="rId14">
                       <a:extLst>
                         <a:ext uri="{28A0092B-C50C-407E-A947-70E740481C1C}">
                           <a14:useLocalDpi xmlns:a14="http://schemas.microsoft.com/office/drawing/2010/main" val="0"/>
@@ -1355,7 +1501,6 @@
           <w:b/>
           <w:bCs/>
         </w:rPr>
-        <w:lastRenderedPageBreak/>
         <w:t>2. GET /panels/download</w:t>
       </w:r>
     </w:p>
@@ -1605,6 +1750,7 @@
           <w:b/>
           <w:bCs/>
         </w:rPr>
+        <w:lastRenderedPageBreak/>
         <w:t>transcript_set</w:t>
       </w:r>
       <w:proofErr w:type="spellEnd"/>
@@ -1952,7 +2098,9 @@
     </w:p>
     <w:p>
       <w:r>
-        <w:lastRenderedPageBreak/>
+        <w:rPr>
+          <w:noProof/>
+        </w:rPr>
         <w:drawing>
           <wp:anchor distT="0" distB="0" distL="114300" distR="114300" simplePos="0" relativeHeight="251667456" behindDoc="0" locked="0" layoutInCell="1" allowOverlap="1" wp14:anchorId="399BE984" wp14:editId="748896BA">
             <wp:simplePos x="0" y="0"/>
@@ -1977,7 +2125,7 @@
                     <pic:cNvPicPr/>
                   </pic:nvPicPr>
                   <pic:blipFill>
-                    <a:blip r:embed="rId14" cstate="print">
+                    <a:blip r:embed="rId15" cstate="print">
                       <a:extLst>
                         <a:ext uri="{28A0092B-C50C-407E-A947-70E740481C1C}">
                           <a14:useLocalDpi xmlns:a14="http://schemas.microsoft.com/office/drawing/2010/main" val="0"/>
@@ -2010,6 +2158,9 @@
         </w:drawing>
       </w:r>
       <w:r>
+        <w:rPr>
+          <w:noProof/>
+        </w:rPr>
         <w:drawing>
           <wp:anchor distT="0" distB="0" distL="114300" distR="114300" simplePos="0" relativeHeight="251668480" behindDoc="0" locked="0" layoutInCell="1" allowOverlap="1" wp14:anchorId="3810F644" wp14:editId="12E1B797">
             <wp:simplePos x="0" y="0"/>
@@ -2034,7 +2185,7 @@
                     <pic:cNvPicPr/>
                   </pic:nvPicPr>
                   <pic:blipFill rotWithShape="1">
-                    <a:blip r:embed="rId15">
+                    <a:blip r:embed="rId16">
                       <a:extLst>
                         <a:ext uri="{28A0092B-C50C-407E-A947-70E740481C1C}">
                           <a14:useLocalDpi xmlns:a14="http://schemas.microsoft.com/office/drawing/2010/main" val="0"/>
@@ -2166,6 +2317,7 @@
           <w:b/>
           <w:bCs/>
         </w:rPr>
+        <w:lastRenderedPageBreak/>
         <w:t>Description</w:t>
       </w:r>
       <w:r>
@@ -2477,7 +2629,6 @@
           <w:b/>
           <w:bCs/>
         </w:rPr>
-        <w:lastRenderedPageBreak/>
         <w:t>On success</w:t>
       </w:r>
       <w:r>
@@ -2492,6 +2643,9 @@
         </w:numPr>
       </w:pPr>
       <w:r>
+        <w:rPr>
+          <w:noProof/>
+        </w:rPr>
         <w:drawing>
           <wp:anchor distT="0" distB="0" distL="114300" distR="114300" simplePos="0" relativeHeight="251669504" behindDoc="0" locked="0" layoutInCell="1" allowOverlap="1" wp14:anchorId="0A5FEB00" wp14:editId="377EE29C">
             <wp:simplePos x="0" y="0"/>
@@ -2516,7 +2670,7 @@
                     <pic:cNvPicPr/>
                   </pic:nvPicPr>
                   <pic:blipFill>
-                    <a:blip r:embed="rId16">
+                    <a:blip r:embed="rId17">
                       <a:extLst>
                         <a:ext uri="{28A0092B-C50C-407E-A947-70E740481C1C}">
                           <a14:useLocalDpi xmlns:a14="http://schemas.microsoft.com/office/drawing/2010/main" val="0"/>
@@ -2564,6 +2718,7 @@
         </w:numPr>
       </w:pPr>
       <w:r>
+        <w:lastRenderedPageBreak/>
         <w:t xml:space="preserve">Return data consists </w:t>
       </w:r>
       <w:proofErr w:type="gramStart"/>
@@ -2818,11 +2973,7 @@
         <w:t>all patients</w:t>
       </w:r>
       <w:r>
-        <w:t xml:space="preserve"> who have that </w:t>
-      </w:r>
-      <w:r>
-        <w:lastRenderedPageBreak/>
-        <w:t>code. (Originally, it can also handle version comparisons, but we’re skipping that scenario if data is always up to date.)</w:t>
+        <w:t xml:space="preserve"> who have that code. (Originally, it can also handle version comparisons, but we’re skipping that scenario if data is always up to date.)</w:t>
       </w:r>
     </w:p>
     <w:p>
@@ -2963,6 +3114,7 @@
     </w:p>
     <w:p>
       <w:r>
+        <w:lastRenderedPageBreak/>
         <w:t xml:space="preserve">    },</w:t>
       </w:r>
     </w:p>
@@ -3064,7 +3216,6 @@
     </w:p>
     <w:p>
       <w:r>
-        <w:lastRenderedPageBreak/>
         <w:t xml:space="preserve">    },</w:t>
       </w:r>
     </w:p>
@@ -3170,6 +3321,7 @@
     </w:p>
     <w:p>
       <w:r>
+        <w:lastRenderedPageBreak/>
         <w:t xml:space="preserve">  "Panel content": {</w:t>
       </w:r>
     </w:p>
@@ -3302,11 +3454,1771 @@
     </w:p>
     <w:p>
       <w:r>
+        <w:pict w14:anchorId="0708DACD">
+          <v:rect id="_x0000_i1033" style="width:0;height:1.5pt" o:hralign="center" o:bullet="t" o:hrstd="t" o:hr="t" fillcolor="#a0a0a0" stroked="f"/>
+        </w:pict>
+      </w:r>
+    </w:p>
+    <w:p/>
+    <w:p>
+      <w:pPr>
+        <w:rPr>
+          <w:b/>
+          <w:bCs/>
+        </w:rPr>
+      </w:pPr>
+      <w:r>
+        <w:rPr>
+          <w:b/>
+          <w:bCs/>
+        </w:rPr>
+        <w:t>5. GET /patient/bed</w:t>
+      </w:r>
+    </w:p>
+    <w:p>
+      <w:pPr>
+        <w:numPr>
+          <w:ilvl w:val="0"/>
+          <w:numId w:val="15"/>
+        </w:numPr>
+        <w:rPr>
+          <w:b/>
+          <w:bCs/>
+        </w:rPr>
+      </w:pPr>
+      <w:r>
+        <w:rPr>
+          <w:b/>
+          <w:bCs/>
+        </w:rPr>
+        <w:t>Purpose</w:t>
+      </w:r>
+    </w:p>
+    <w:p>
+      <w:pPr>
+        <w:numPr>
+          <w:ilvl w:val="1"/>
+          <w:numId w:val="15"/>
+        </w:numPr>
+        <w:rPr>
+          <w:b/>
+          <w:bCs/>
+        </w:rPr>
+      </w:pPr>
+      <w:r>
+        <w:rPr>
+          <w:b/>
+          <w:bCs/>
+        </w:rPr>
+        <w:t xml:space="preserve">Creates a BED file for a given patient and optionally a specific R code &amp; version, calling the </w:t>
+      </w:r>
+      <w:proofErr w:type="spellStart"/>
+      <w:r>
+        <w:rPr>
+          <w:b/>
+          <w:bCs/>
+        </w:rPr>
+        <w:t>VariantValidator</w:t>
+      </w:r>
+      <w:proofErr w:type="spellEnd"/>
+      <w:r>
+        <w:rPr>
+          <w:b/>
+          <w:bCs/>
+        </w:rPr>
+        <w:t xml:space="preserve"> API.</w:t>
+      </w:r>
+      <w:r>
+        <w:rPr>
+          <w:b/>
+          <w:bCs/>
+        </w:rPr>
+        <w:t xml:space="preserve"> Note that</w:t>
+      </w:r>
+      <w:r>
+        <w:rPr>
+          <w:b/>
+          <w:bCs/>
+        </w:rPr>
+        <w:t xml:space="preserve">, it only returns a bed file if the patient has a single instance of record or else </w:t>
+      </w:r>
+      <w:r>
+        <w:rPr>
+          <w:b/>
+          <w:bCs/>
+        </w:rPr>
+        <w:t>asks user to be more specific based on scenarios.</w:t>
+      </w:r>
+    </w:p>
+    <w:p>
+      <w:pPr>
+        <w:numPr>
+          <w:ilvl w:val="1"/>
+          <w:numId w:val="15"/>
+        </w:numPr>
+        <w:rPr>
+          <w:b/>
+          <w:bCs/>
+        </w:rPr>
+      </w:pPr>
+      <w:proofErr w:type="gramStart"/>
+      <w:r>
+        <w:rPr>
+          <w:b/>
+          <w:bCs/>
+        </w:rPr>
+        <w:t>Similar to</w:t>
+      </w:r>
+      <w:proofErr w:type="gramEnd"/>
+      <w:r>
+        <w:rPr>
+          <w:b/>
+          <w:bCs/>
+        </w:rPr>
+        <w:t xml:space="preserve"> /panels/download but specifically for a patient’s previously recorded R code and version.</w:t>
+      </w:r>
+    </w:p>
+    <w:p>
+      <w:pPr>
+        <w:numPr>
+          <w:ilvl w:val="0"/>
+          <w:numId w:val="15"/>
+        </w:numPr>
+        <w:rPr>
+          <w:b/>
+          <w:bCs/>
+        </w:rPr>
+      </w:pPr>
+      <w:r>
+        <w:rPr>
+          <w:b/>
+          <w:bCs/>
+        </w:rPr>
+        <w:t>Query Parameters (Required)</w:t>
+      </w:r>
+    </w:p>
+    <w:p>
+      <w:pPr>
+        <w:numPr>
+          <w:ilvl w:val="1"/>
+          <w:numId w:val="15"/>
+        </w:numPr>
+        <w:rPr>
+          <w:b/>
+          <w:bCs/>
+        </w:rPr>
+      </w:pPr>
+      <w:r>
+        <w:rPr>
+          <w:b/>
+          <w:bCs/>
+        </w:rPr>
+        <w:t>Patient ID (string)</w:t>
+      </w:r>
+    </w:p>
+    <w:p>
+      <w:pPr>
+        <w:numPr>
+          <w:ilvl w:val="1"/>
+          <w:numId w:val="15"/>
+        </w:numPr>
+        <w:rPr>
+          <w:b/>
+          <w:bCs/>
+        </w:rPr>
+      </w:pPr>
+      <w:proofErr w:type="spellStart"/>
+      <w:r>
+        <w:rPr>
+          <w:b/>
+          <w:bCs/>
+        </w:rPr>
+        <w:t>genome_build</w:t>
+      </w:r>
+      <w:proofErr w:type="spellEnd"/>
+      <w:r>
+        <w:rPr>
+          <w:b/>
+          <w:bCs/>
+        </w:rPr>
+        <w:t xml:space="preserve"> = GRCh37 or GRCh38</w:t>
+      </w:r>
+    </w:p>
+    <w:p>
+      <w:pPr>
+        <w:numPr>
+          <w:ilvl w:val="1"/>
+          <w:numId w:val="15"/>
+        </w:numPr>
+        <w:rPr>
+          <w:b/>
+          <w:bCs/>
+        </w:rPr>
+      </w:pPr>
+      <w:proofErr w:type="spellStart"/>
+      <w:r>
+        <w:rPr>
+          <w:b/>
+          <w:bCs/>
+        </w:rPr>
+        <w:t>transcript_set</w:t>
+      </w:r>
+      <w:proofErr w:type="spellEnd"/>
+      <w:r>
+        <w:rPr>
+          <w:b/>
+          <w:bCs/>
+        </w:rPr>
+        <w:t xml:space="preserve"> = </w:t>
+      </w:r>
+      <w:proofErr w:type="spellStart"/>
+      <w:r>
+        <w:rPr>
+          <w:b/>
+          <w:bCs/>
+        </w:rPr>
+        <w:t>refseq</w:t>
+      </w:r>
+      <w:proofErr w:type="spellEnd"/>
+      <w:r>
+        <w:rPr>
+          <w:b/>
+          <w:bCs/>
+        </w:rPr>
+        <w:t xml:space="preserve">, </w:t>
+      </w:r>
+      <w:proofErr w:type="spellStart"/>
+      <w:r>
+        <w:rPr>
+          <w:b/>
+          <w:bCs/>
+        </w:rPr>
+        <w:t>ensembl</w:t>
+      </w:r>
+      <w:proofErr w:type="spellEnd"/>
+      <w:r>
+        <w:rPr>
+          <w:b/>
+          <w:bCs/>
+        </w:rPr>
+        <w:t>, or all</w:t>
+      </w:r>
+    </w:p>
+    <w:p>
+      <w:pPr>
+        <w:numPr>
+          <w:ilvl w:val="1"/>
+          <w:numId w:val="15"/>
+        </w:numPr>
+        <w:rPr>
+          <w:b/>
+          <w:bCs/>
+        </w:rPr>
+      </w:pPr>
+      <w:proofErr w:type="spellStart"/>
+      <w:r>
+        <w:rPr>
+          <w:b/>
+          <w:bCs/>
+        </w:rPr>
+        <w:t>limit_transcripts</w:t>
+      </w:r>
+      <w:proofErr w:type="spellEnd"/>
+      <w:r>
+        <w:rPr>
+          <w:b/>
+          <w:bCs/>
+        </w:rPr>
+        <w:t xml:space="preserve"> = '</w:t>
+      </w:r>
+      <w:proofErr w:type="spellStart"/>
+      <w:r>
+        <w:rPr>
+          <w:b/>
+          <w:bCs/>
+        </w:rPr>
+        <w:t>mane_select</w:t>
+      </w:r>
+      <w:proofErr w:type="spellEnd"/>
+      <w:r>
+        <w:rPr>
+          <w:b/>
+          <w:bCs/>
+        </w:rPr>
+        <w:t xml:space="preserve"> + </w:t>
+      </w:r>
+      <w:proofErr w:type="spellStart"/>
+      <w:r>
+        <w:rPr>
+          <w:b/>
+          <w:bCs/>
+        </w:rPr>
+        <w:t>mane_plus_clinical</w:t>
+      </w:r>
+      <w:proofErr w:type="spellEnd"/>
+      <w:r>
+        <w:rPr>
+          <w:b/>
+          <w:bCs/>
+        </w:rPr>
+        <w:t>', '</w:t>
+      </w:r>
+      <w:proofErr w:type="spellStart"/>
+      <w:r>
+        <w:rPr>
+          <w:b/>
+          <w:bCs/>
+        </w:rPr>
+        <w:t>mane_select</w:t>
+      </w:r>
+      <w:proofErr w:type="spellEnd"/>
+      <w:r>
+        <w:rPr>
+          <w:b/>
+          <w:bCs/>
+        </w:rPr>
+        <w:t>', 'canonical'</w:t>
+      </w:r>
+    </w:p>
+    <w:p>
+      <w:pPr>
+        <w:numPr>
+          <w:ilvl w:val="0"/>
+          <w:numId w:val="15"/>
+        </w:numPr>
+        <w:rPr>
+          <w:b/>
+          <w:bCs/>
+        </w:rPr>
+      </w:pPr>
+      <w:r>
+        <w:rPr>
+          <w:b/>
+          <w:bCs/>
+        </w:rPr>
+        <w:t>Query Parameters (Optional)</w:t>
+      </w:r>
+    </w:p>
+    <w:p>
+      <w:pPr>
+        <w:numPr>
+          <w:ilvl w:val="1"/>
+          <w:numId w:val="15"/>
+        </w:numPr>
+        <w:rPr>
+          <w:b/>
+          <w:bCs/>
+        </w:rPr>
+      </w:pPr>
+      <w:r>
+        <w:rPr>
+          <w:b/>
+          <w:bCs/>
+        </w:rPr>
         <w:lastRenderedPageBreak/>
-        <w:pict w14:anchorId="0708DACD">
-          <v:rect id="_x0000_i1028" style="width:0;height:1.5pt" o:hralign="center" o:hrstd="t" o:hr="t" fillcolor="#a0a0a0" stroked="f"/>
-        </w:pict>
-      </w:r>
+        <w:t>R code (string)</w:t>
+      </w:r>
+    </w:p>
+    <w:p>
+      <w:pPr>
+        <w:numPr>
+          <w:ilvl w:val="1"/>
+          <w:numId w:val="15"/>
+        </w:numPr>
+        <w:rPr>
+          <w:b/>
+          <w:bCs/>
+        </w:rPr>
+      </w:pPr>
+      <w:r>
+        <w:rPr>
+          <w:b/>
+          <w:bCs/>
+        </w:rPr>
+        <w:t>version (string, e.g. 2.5)</w:t>
+      </w:r>
+    </w:p>
+    <w:p>
+      <w:pPr>
+        <w:numPr>
+          <w:ilvl w:val="1"/>
+          <w:numId w:val="15"/>
+        </w:numPr>
+        <w:rPr>
+          <w:b/>
+          <w:bCs/>
+        </w:rPr>
+      </w:pPr>
+      <w:r>
+        <w:rPr>
+          <w:b/>
+          <w:bCs/>
+        </w:rPr>
+        <w:t>Padding (int, default=0, max=250) for adding bases around intervals.</w:t>
+      </w:r>
+    </w:p>
+    <w:p>
+      <w:pPr>
+        <w:numPr>
+          <w:ilvl w:val="0"/>
+          <w:numId w:val="15"/>
+        </w:numPr>
+        <w:rPr>
+          <w:b/>
+          <w:bCs/>
+        </w:rPr>
+      </w:pPr>
+      <w:r>
+        <w:rPr>
+          <w:b/>
+          <w:bCs/>
+        </w:rPr>
+        <w:t>Logic Flow</w:t>
+      </w:r>
+      <w:r>
+        <w:rPr>
+          <w:b/>
+          <w:bCs/>
+        </w:rPr>
+        <w:t>:</w:t>
+      </w:r>
+    </w:p>
+    <w:p>
+      <w:pPr>
+        <w:numPr>
+          <w:ilvl w:val="2"/>
+          <w:numId w:val="16"/>
+        </w:numPr>
+        <w:rPr>
+          <w:b/>
+          <w:bCs/>
+        </w:rPr>
+      </w:pPr>
+      <w:r>
+        <w:rPr>
+          <w:b/>
+          <w:bCs/>
+        </w:rPr>
+        <w:t>If</w:t>
+      </w:r>
+      <w:r>
+        <w:rPr>
+          <w:b/>
+          <w:bCs/>
+        </w:rPr>
+        <w:t xml:space="preserve"> Patient id provided </w:t>
+      </w:r>
+      <w:proofErr w:type="gramStart"/>
+      <w:r>
+        <w:rPr>
+          <w:b/>
+          <w:bCs/>
+        </w:rPr>
+        <w:t xml:space="preserve">and </w:t>
+      </w:r>
+      <w:r>
+        <w:rPr>
+          <w:b/>
+          <w:bCs/>
+        </w:rPr>
+        <w:t xml:space="preserve"> R</w:t>
+      </w:r>
+      <w:proofErr w:type="gramEnd"/>
+      <w:r>
+        <w:rPr>
+          <w:b/>
+          <w:bCs/>
+        </w:rPr>
+        <w:t xml:space="preserve"> code</w:t>
+      </w:r>
+      <w:r>
+        <w:rPr>
+          <w:b/>
+          <w:bCs/>
+        </w:rPr>
+        <w:t>/version</w:t>
+      </w:r>
+      <w:r>
+        <w:rPr>
+          <w:b/>
+          <w:bCs/>
+        </w:rPr>
+        <w:t xml:space="preserve"> missing, tries to auto-detect </w:t>
+      </w:r>
+      <w:r>
+        <w:rPr>
+          <w:b/>
+          <w:bCs/>
+        </w:rPr>
+        <w:t xml:space="preserve">all records </w:t>
+      </w:r>
+      <w:r>
+        <w:rPr>
+          <w:b/>
+          <w:bCs/>
+        </w:rPr>
+        <w:t xml:space="preserve">from </w:t>
+      </w:r>
+      <w:r>
+        <w:rPr>
+          <w:b/>
+          <w:bCs/>
+        </w:rPr>
+        <w:t xml:space="preserve">the database records </w:t>
+      </w:r>
+      <w:proofErr w:type="spellStart"/>
+      <w:r>
+        <w:rPr>
+          <w:b/>
+          <w:bCs/>
+        </w:rPr>
+        <w:t>records</w:t>
+      </w:r>
+      <w:proofErr w:type="spellEnd"/>
+      <w:r>
+        <w:rPr>
+          <w:b/>
+          <w:bCs/>
+        </w:rPr>
+        <w:t xml:space="preserve"> and returns a </w:t>
+      </w:r>
+      <w:proofErr w:type="spellStart"/>
+      <w:r>
+        <w:rPr>
+          <w:b/>
+          <w:bCs/>
+        </w:rPr>
+        <w:t>json</w:t>
+      </w:r>
+      <w:proofErr w:type="spellEnd"/>
+      <w:r>
+        <w:rPr>
+          <w:b/>
+          <w:bCs/>
+        </w:rPr>
+        <w:t xml:space="preserve"> object with multiple </w:t>
+      </w:r>
+      <w:r>
+        <w:rPr>
+          <w:b/>
+          <w:bCs/>
+        </w:rPr>
+        <w:t>records (if present)</w:t>
+      </w:r>
+      <w:r>
+        <w:rPr>
+          <w:b/>
+          <w:bCs/>
+        </w:rPr>
+        <w:t xml:space="preserve"> or a bed file if only a single associated </w:t>
+      </w:r>
+      <w:r>
+        <w:rPr>
+          <w:b/>
+          <w:bCs/>
+        </w:rPr>
+        <w:t>record is identified</w:t>
+      </w:r>
+      <w:r>
+        <w:rPr>
+          <w:b/>
+          <w:bCs/>
+        </w:rPr>
+        <w:t xml:space="preserve">. If multiple or none → returns a </w:t>
+      </w:r>
+      <w:r>
+        <w:rPr>
+          <w:b/>
+          <w:bCs/>
+        </w:rPr>
+        <w:t xml:space="preserve">custom </w:t>
+      </w:r>
+      <w:r>
+        <w:rPr>
+          <w:b/>
+          <w:bCs/>
+        </w:rPr>
+        <w:t>message</w:t>
+      </w:r>
+      <w:r>
+        <w:rPr>
+          <w:b/>
+          <w:bCs/>
+        </w:rPr>
+        <w:t xml:space="preserve"> </w:t>
+      </w:r>
+      <w:r>
+        <w:rPr>
+          <w:b/>
+          <w:bCs/>
+        </w:rPr>
+        <w:t>to guide</w:t>
+      </w:r>
+      <w:r>
+        <w:rPr>
+          <w:b/>
+          <w:bCs/>
+        </w:rPr>
+        <w:t xml:space="preserve"> user </w:t>
+      </w:r>
+      <w:r>
+        <w:rPr>
+          <w:b/>
+          <w:bCs/>
+        </w:rPr>
+        <w:t>to provide more parameters</w:t>
+      </w:r>
+      <w:r>
+        <w:rPr>
+          <w:b/>
+          <w:bCs/>
+        </w:rPr>
+        <w:t>.</w:t>
+      </w:r>
+    </w:p>
+    <w:p>
+      <w:pPr>
+        <w:numPr>
+          <w:ilvl w:val="2"/>
+          <w:numId w:val="16"/>
+        </w:numPr>
+        <w:rPr>
+          <w:b/>
+          <w:bCs/>
+        </w:rPr>
+      </w:pPr>
+      <w:r>
+        <w:rPr>
+          <w:b/>
+          <w:bCs/>
+        </w:rPr>
+        <w:t>If</w:t>
+      </w:r>
+      <w:r>
+        <w:rPr>
+          <w:b/>
+          <w:bCs/>
+        </w:rPr>
+        <w:t xml:space="preserve"> R code provided </w:t>
+      </w:r>
+      <w:proofErr w:type="gramStart"/>
+      <w:r>
+        <w:rPr>
+          <w:b/>
+          <w:bCs/>
+        </w:rPr>
+        <w:t xml:space="preserve">and </w:t>
+      </w:r>
+      <w:r>
+        <w:rPr>
+          <w:b/>
+          <w:bCs/>
+        </w:rPr>
+        <w:t xml:space="preserve"> version</w:t>
+      </w:r>
+      <w:proofErr w:type="gramEnd"/>
+      <w:r>
+        <w:rPr>
+          <w:b/>
+          <w:bCs/>
+        </w:rPr>
+        <w:t xml:space="preserve"> missing but multiple versions </w:t>
+      </w:r>
+      <w:r>
+        <w:rPr>
+          <w:b/>
+          <w:bCs/>
+        </w:rPr>
+        <w:t>records were associated with the patient</w:t>
+      </w:r>
+      <w:r>
+        <w:rPr>
+          <w:b/>
+          <w:bCs/>
+        </w:rPr>
+        <w:t xml:space="preserve"> → returns a message</w:t>
+      </w:r>
+      <w:r>
+        <w:rPr>
+          <w:b/>
+          <w:bCs/>
+        </w:rPr>
+        <w:t xml:space="preserve"> to specify the version the user would like to create the bed for</w:t>
+      </w:r>
+      <w:r>
+        <w:rPr>
+          <w:b/>
+          <w:bCs/>
+        </w:rPr>
+        <w:t>.</w:t>
+      </w:r>
+    </w:p>
+    <w:p>
+      <w:pPr>
+        <w:numPr>
+          <w:ilvl w:val="2"/>
+          <w:numId w:val="16"/>
+        </w:numPr>
+        <w:rPr>
+          <w:b/>
+          <w:bCs/>
+        </w:rPr>
+      </w:pPr>
+      <w:r>
+        <w:rPr>
+          <w:b/>
+          <w:bCs/>
+        </w:rPr>
+        <w:t>If both provided → checks that (</w:t>
+      </w:r>
+      <w:proofErr w:type="spellStart"/>
+      <w:r>
+        <w:rPr>
+          <w:b/>
+          <w:bCs/>
+        </w:rPr>
+        <w:t>patient_id</w:t>
+      </w:r>
+      <w:proofErr w:type="spellEnd"/>
+      <w:r>
+        <w:rPr>
+          <w:b/>
+          <w:bCs/>
+        </w:rPr>
+        <w:t xml:space="preserve">, </w:t>
+      </w:r>
+      <w:proofErr w:type="spellStart"/>
+      <w:r>
+        <w:rPr>
+          <w:b/>
+          <w:bCs/>
+        </w:rPr>
+        <w:t>r_code</w:t>
+      </w:r>
+      <w:proofErr w:type="spellEnd"/>
+      <w:r>
+        <w:rPr>
+          <w:b/>
+          <w:bCs/>
+        </w:rPr>
+        <w:t xml:space="preserve">, version) </w:t>
+      </w:r>
+      <w:proofErr w:type="gramStart"/>
+      <w:r>
+        <w:rPr>
+          <w:b/>
+          <w:bCs/>
+        </w:rPr>
+        <w:t>actually exists</w:t>
+      </w:r>
+      <w:proofErr w:type="gramEnd"/>
+      <w:r>
+        <w:rPr>
+          <w:b/>
+          <w:bCs/>
+        </w:rPr>
+        <w:t xml:space="preserve"> in </w:t>
+      </w:r>
+      <w:proofErr w:type="spellStart"/>
+      <w:r>
+        <w:rPr>
+          <w:b/>
+          <w:bCs/>
+        </w:rPr>
+        <w:t>patient_data</w:t>
+      </w:r>
+      <w:proofErr w:type="spellEnd"/>
+      <w:r>
+        <w:rPr>
+          <w:b/>
+          <w:bCs/>
+        </w:rPr>
+        <w:t>.</w:t>
+      </w:r>
+    </w:p>
+    <w:p>
+      <w:pPr>
+        <w:numPr>
+          <w:ilvl w:val="2"/>
+          <w:numId w:val="16"/>
+        </w:numPr>
+        <w:rPr>
+          <w:b/>
+          <w:bCs/>
+        </w:rPr>
+      </w:pPr>
+      <w:r>
+        <w:rPr>
+          <w:b/>
+          <w:bCs/>
+        </w:rPr>
+        <w:t xml:space="preserve">Checks whether version is out of date vs. DB’s newest version. If older → uses archived genes from </w:t>
+      </w:r>
+      <w:proofErr w:type="spellStart"/>
+      <w:r>
+        <w:rPr>
+          <w:b/>
+          <w:bCs/>
+        </w:rPr>
+        <w:t>panel_genes_</w:t>
+      </w:r>
+      <w:proofErr w:type="gramStart"/>
+      <w:r>
+        <w:rPr>
+          <w:b/>
+          <w:bCs/>
+        </w:rPr>
+        <w:t>archive</w:t>
+      </w:r>
+      <w:proofErr w:type="spellEnd"/>
+      <w:r>
+        <w:rPr>
+          <w:b/>
+          <w:bCs/>
+        </w:rPr>
+        <w:t>;</w:t>
+      </w:r>
+      <w:proofErr w:type="gramEnd"/>
+      <w:r>
+        <w:rPr>
+          <w:b/>
+          <w:bCs/>
+        </w:rPr>
+        <w:t xml:space="preserve"> if current → uses </w:t>
+      </w:r>
+      <w:proofErr w:type="spellStart"/>
+      <w:r>
+        <w:rPr>
+          <w:b/>
+          <w:bCs/>
+        </w:rPr>
+        <w:t>panel_genes</w:t>
+      </w:r>
+      <w:proofErr w:type="spellEnd"/>
+      <w:r>
+        <w:rPr>
+          <w:b/>
+          <w:bCs/>
+        </w:rPr>
+        <w:t xml:space="preserve"> to create a list of genes</w:t>
+      </w:r>
+      <w:r>
+        <w:rPr>
+          <w:b/>
+          <w:bCs/>
+        </w:rPr>
+        <w:t>.</w:t>
+      </w:r>
+    </w:p>
+    <w:p>
+      <w:pPr>
+        <w:numPr>
+          <w:ilvl w:val="2"/>
+          <w:numId w:val="16"/>
+        </w:numPr>
+        <w:rPr>
+          <w:b/>
+          <w:bCs/>
+        </w:rPr>
+      </w:pPr>
+      <w:r>
+        <w:rPr>
+          <w:b/>
+          <w:bCs/>
+        </w:rPr>
+        <w:t xml:space="preserve">Calls </w:t>
+      </w:r>
+      <w:proofErr w:type="spellStart"/>
+      <w:proofErr w:type="gramStart"/>
+      <w:r>
+        <w:rPr>
+          <w:b/>
+          <w:bCs/>
+        </w:rPr>
+        <w:t>VariantValidator</w:t>
+      </w:r>
+      <w:proofErr w:type="spellEnd"/>
+      <w:r>
+        <w:rPr>
+          <w:b/>
+          <w:bCs/>
+        </w:rPr>
+        <w:t xml:space="preserve">  with</w:t>
+      </w:r>
+      <w:proofErr w:type="gramEnd"/>
+      <w:r>
+        <w:rPr>
+          <w:b/>
+          <w:bCs/>
+        </w:rPr>
+        <w:t xml:space="preserve"> the final gene list.</w:t>
+      </w:r>
+    </w:p>
+    <w:p>
+      <w:pPr>
+        <w:numPr>
+          <w:ilvl w:val="2"/>
+          <w:numId w:val="16"/>
+        </w:numPr>
+        <w:rPr>
+          <w:b/>
+          <w:bCs/>
+        </w:rPr>
+      </w:pPr>
+      <w:r>
+        <w:rPr>
+          <w:b/>
+          <w:bCs/>
+        </w:rPr>
+        <w:t>Returns a .bed file named: "&lt;</w:t>
+      </w:r>
+      <w:proofErr w:type="spellStart"/>
+      <w:r>
+        <w:rPr>
+          <w:b/>
+          <w:bCs/>
+        </w:rPr>
+        <w:t>patient_id</w:t>
+      </w:r>
+      <w:proofErr w:type="spellEnd"/>
+      <w:r>
+        <w:rPr>
+          <w:b/>
+          <w:bCs/>
+        </w:rPr>
+        <w:t>&gt;_&lt;</w:t>
+      </w:r>
+      <w:proofErr w:type="spellStart"/>
+      <w:r>
+        <w:rPr>
+          <w:b/>
+          <w:bCs/>
+        </w:rPr>
+        <w:t>r_code</w:t>
+      </w:r>
+      <w:proofErr w:type="spellEnd"/>
+      <w:r>
+        <w:rPr>
+          <w:b/>
+          <w:bCs/>
+        </w:rPr>
+        <w:t>&gt;_&lt;</w:t>
+      </w:r>
+      <w:proofErr w:type="spellStart"/>
+      <w:r>
+        <w:rPr>
+          <w:b/>
+          <w:bCs/>
+        </w:rPr>
+        <w:t>genome_build</w:t>
+      </w:r>
+      <w:proofErr w:type="spellEnd"/>
+      <w:r>
+        <w:rPr>
+          <w:b/>
+          <w:bCs/>
+        </w:rPr>
+        <w:t>&gt;_&lt;</w:t>
+      </w:r>
+      <w:proofErr w:type="spellStart"/>
+      <w:r>
+        <w:rPr>
+          <w:b/>
+          <w:bCs/>
+        </w:rPr>
+        <w:t>limit_transcripts</w:t>
+      </w:r>
+      <w:proofErr w:type="spellEnd"/>
+      <w:proofErr w:type="gramStart"/>
+      <w:r>
+        <w:rPr>
+          <w:b/>
+          <w:bCs/>
+        </w:rPr>
+        <w:t>&gt;.bed</w:t>
+      </w:r>
+      <w:proofErr w:type="gramEnd"/>
+      <w:r>
+        <w:rPr>
+          <w:b/>
+          <w:bCs/>
+        </w:rPr>
+        <w:t>".</w:t>
+      </w:r>
+    </w:p>
+    <w:p>
+      <w:pPr>
+        <w:numPr>
+          <w:ilvl w:val="0"/>
+          <w:numId w:val="15"/>
+        </w:numPr>
+        <w:rPr>
+          <w:b/>
+          <w:bCs/>
+        </w:rPr>
+      </w:pPr>
+      <w:r>
+        <w:rPr>
+          <w:b/>
+          <w:bCs/>
+        </w:rPr>
+        <w:t>Response Examples</w:t>
+      </w:r>
+    </w:p>
+    <w:p>
+      <w:pPr>
+        <w:numPr>
+          <w:ilvl w:val="1"/>
+          <w:numId w:val="15"/>
+        </w:numPr>
+        <w:rPr>
+          <w:b/>
+          <w:bCs/>
+        </w:rPr>
+      </w:pPr>
+      <w:r>
+        <w:rPr>
+          <w:b/>
+          <w:bCs/>
+        </w:rPr>
+        <w:drawing>
+          <wp:anchor distT="0" distB="0" distL="114300" distR="114300" simplePos="0" relativeHeight="251670528" behindDoc="0" locked="0" layoutInCell="1" allowOverlap="1" wp14:anchorId="18647053" wp14:editId="65B18D60">
+            <wp:simplePos x="0" y="0"/>
+            <wp:positionH relativeFrom="margin">
+              <wp:posOffset>1274161</wp:posOffset>
+            </wp:positionH>
+            <wp:positionV relativeFrom="paragraph">
+              <wp:posOffset>411007</wp:posOffset>
+            </wp:positionV>
+            <wp:extent cx="3705860" cy="3458845"/>
+            <wp:effectExtent l="0" t="0" r="8890" b="8255"/>
+            <wp:wrapSquare wrapText="bothSides"/>
+            <wp:docPr id="2144052645" name="Picture 1" descr="A screenshot of a computer screen&#10;&#10;Description automatically generated"/>
+            <wp:cNvGraphicFramePr>
+              <a:graphicFrameLocks xmlns:a="http://schemas.openxmlformats.org/drawingml/2006/main" noChangeAspect="1"/>
+            </wp:cNvGraphicFramePr>
+            <a:graphic xmlns:a="http://schemas.openxmlformats.org/drawingml/2006/main">
+              <a:graphicData uri="http://schemas.openxmlformats.org/drawingml/2006/picture">
+                <pic:pic xmlns:pic="http://schemas.openxmlformats.org/drawingml/2006/picture">
+                  <pic:nvPicPr>
+                    <pic:cNvPr id="2144052645" name="Picture 1" descr="A screenshot of a computer screen&#10;&#10;Description automatically generated"/>
+                    <pic:cNvPicPr/>
+                  </pic:nvPicPr>
+                  <pic:blipFill rotWithShape="1">
+                    <a:blip r:embed="rId18">
+                      <a:extLst>
+                        <a:ext uri="{28A0092B-C50C-407E-A947-70E740481C1C}">
+                          <a14:useLocalDpi xmlns:a14="http://schemas.microsoft.com/office/drawing/2010/main" val="0"/>
+                        </a:ext>
+                      </a:extLst>
+                    </a:blip>
+                    <a:srcRect l="1576" b="837"/>
+                    <a:stretch/>
+                  </pic:blipFill>
+                  <pic:spPr bwMode="auto">
+                    <a:xfrm>
+                      <a:off x="0" y="0"/>
+                      <a:ext cx="3705860" cy="3458845"/>
+                    </a:xfrm>
+                    <a:prstGeom prst="rect">
+                      <a:avLst/>
+                    </a:prstGeom>
+                    <a:ln>
+                      <a:noFill/>
+                    </a:ln>
+                    <a:extLst>
+                      <a:ext uri="{53640926-AAD7-44D8-BBD7-CCE9431645EC}">
+                        <a14:shadowObscured xmlns:a14="http://schemas.microsoft.com/office/drawing/2010/main"/>
+                      </a:ext>
+                    </a:extLst>
+                  </pic:spPr>
+                </pic:pic>
+              </a:graphicData>
+            </a:graphic>
+            <wp14:sizeRelH relativeFrom="margin">
+              <wp14:pctWidth>0</wp14:pctWidth>
+            </wp14:sizeRelH>
+            <wp14:sizeRelV relativeFrom="margin">
+              <wp14:pctHeight>0</wp14:pctHeight>
+            </wp14:sizeRelV>
+          </wp:anchor>
+        </w:drawing>
+      </w:r>
+      <w:r>
+        <w:rPr>
+          <w:b/>
+          <w:bCs/>
+        </w:rPr>
+        <w:t>Successful: HTTP 200, text/plain with BED data.</w:t>
+      </w:r>
+      <w:r>
+        <w:rPr>
+          <w:b/>
+          <w:bCs/>
+        </w:rPr>
+        <w:t xml:space="preserve"> Patient ID: T123 with a single R208 records:</w:t>
+      </w:r>
+    </w:p>
+    <w:p>
+      <w:pPr>
+        <w:ind w:left="1440"/>
+        <w:rPr>
+          <w:b/>
+          <w:bCs/>
+        </w:rPr>
+      </w:pPr>
+    </w:p>
+    <w:p>
+      <w:pPr>
+        <w:ind w:left="1440"/>
+        <w:rPr>
+          <w:b/>
+          <w:bCs/>
+        </w:rPr>
+      </w:pPr>
+    </w:p>
+    <w:p>
+      <w:pPr>
+        <w:numPr>
+          <w:ilvl w:val="1"/>
+          <w:numId w:val="15"/>
+        </w:numPr>
+        <w:rPr>
+          <w:b/>
+          <w:bCs/>
+        </w:rPr>
+      </w:pPr>
+      <w:r>
+        <w:rPr>
+          <w:b/>
+          <w:bCs/>
+        </w:rPr>
+        <w:lastRenderedPageBreak/>
+        <w:drawing>
+          <wp:anchor distT="0" distB="0" distL="114300" distR="114300" simplePos="0" relativeHeight="251671552" behindDoc="0" locked="0" layoutInCell="1" allowOverlap="1" wp14:anchorId="7CDC0CE1" wp14:editId="1B84BF41">
+            <wp:simplePos x="0" y="0"/>
+            <wp:positionH relativeFrom="column">
+              <wp:posOffset>933450</wp:posOffset>
+            </wp:positionH>
+            <wp:positionV relativeFrom="paragraph">
+              <wp:posOffset>286385</wp:posOffset>
+            </wp:positionV>
+            <wp:extent cx="3219450" cy="3865880"/>
+            <wp:effectExtent l="0" t="0" r="0" b="1270"/>
+            <wp:wrapSquare wrapText="bothSides"/>
+            <wp:docPr id="239740683" name="Picture 1" descr="A screen shot of a computer program&#10;&#10;Description automatically generated"/>
+            <wp:cNvGraphicFramePr>
+              <a:graphicFrameLocks xmlns:a="http://schemas.openxmlformats.org/drawingml/2006/main" noChangeAspect="1"/>
+            </wp:cNvGraphicFramePr>
+            <a:graphic xmlns:a="http://schemas.openxmlformats.org/drawingml/2006/main">
+              <a:graphicData uri="http://schemas.openxmlformats.org/drawingml/2006/picture">
+                <pic:pic xmlns:pic="http://schemas.openxmlformats.org/drawingml/2006/picture">
+                  <pic:nvPicPr>
+                    <pic:cNvPr id="239740683" name="Picture 1" descr="A screen shot of a computer program&#10;&#10;Description automatically generated"/>
+                    <pic:cNvPicPr/>
+                  </pic:nvPicPr>
+                  <pic:blipFill rotWithShape="1">
+                    <a:blip r:embed="rId19">
+                      <a:extLst>
+                        <a:ext uri="{28A0092B-C50C-407E-A947-70E740481C1C}">
+                          <a14:useLocalDpi xmlns:a14="http://schemas.microsoft.com/office/drawing/2010/main" val="0"/>
+                        </a:ext>
+                      </a:extLst>
+                    </a:blip>
+                    <a:srcRect l="1016"/>
+                    <a:stretch/>
+                  </pic:blipFill>
+                  <pic:spPr bwMode="auto">
+                    <a:xfrm>
+                      <a:off x="0" y="0"/>
+                      <a:ext cx="3219450" cy="3865880"/>
+                    </a:xfrm>
+                    <a:prstGeom prst="rect">
+                      <a:avLst/>
+                    </a:prstGeom>
+                    <a:ln>
+                      <a:noFill/>
+                    </a:ln>
+                    <a:extLst>
+                      <a:ext uri="{53640926-AAD7-44D8-BBD7-CCE9431645EC}">
+                        <a14:shadowObscured xmlns:a14="http://schemas.microsoft.com/office/drawing/2010/main"/>
+                      </a:ext>
+                    </a:extLst>
+                  </pic:spPr>
+                </pic:pic>
+              </a:graphicData>
+            </a:graphic>
+            <wp14:sizeRelH relativeFrom="margin">
+              <wp14:pctWidth>0</wp14:pctWidth>
+            </wp14:sizeRelH>
+            <wp14:sizeRelV relativeFrom="margin">
+              <wp14:pctHeight>0</wp14:pctHeight>
+            </wp14:sizeRelV>
+          </wp:anchor>
+        </w:drawing>
+      </w:r>
+      <w:r>
+        <w:rPr>
+          <w:b/>
+          <w:bCs/>
+        </w:rPr>
+        <w:t>Multiple records found</w:t>
+      </w:r>
+      <w:r>
+        <w:rPr>
+          <w:b/>
+          <w:bCs/>
+        </w:rPr>
+        <w:t xml:space="preserve"> when no R code was provided</w:t>
+      </w:r>
+      <w:r>
+        <w:rPr>
+          <w:b/>
+          <w:bCs/>
+        </w:rPr>
+        <w:t>: Patient ID</w:t>
+      </w:r>
+      <w:r>
+        <w:rPr>
+          <w:b/>
+          <w:bCs/>
+        </w:rPr>
+        <w:t>:</w:t>
+      </w:r>
+      <w:r>
+        <w:rPr>
+          <w:b/>
+          <w:bCs/>
+        </w:rPr>
+        <w:t xml:space="preserve"> </w:t>
+      </w:r>
+    </w:p>
+    <w:p>
+      <w:pPr>
+        <w:ind w:left="1440"/>
+        <w:rPr>
+          <w:b/>
+          <w:bCs/>
+        </w:rPr>
+      </w:pPr>
+    </w:p>
+    <w:p>
+      <w:pPr>
+        <w:rPr>
+          <w:b/>
+          <w:bCs/>
+        </w:rPr>
+      </w:pPr>
+    </w:p>
+    <w:p>
+      <w:pPr>
+        <w:rPr>
+          <w:b/>
+          <w:bCs/>
+        </w:rPr>
+      </w:pPr>
+    </w:p>
+    <w:p>
+      <w:pPr>
+        <w:rPr>
+          <w:b/>
+          <w:bCs/>
+        </w:rPr>
+      </w:pPr>
+    </w:p>
+    <w:p>
+      <w:pPr>
+        <w:rPr>
+          <w:b/>
+          <w:bCs/>
+        </w:rPr>
+      </w:pPr>
+    </w:p>
+    <w:p>
+      <w:pPr>
+        <w:rPr>
+          <w:b/>
+          <w:bCs/>
+        </w:rPr>
+      </w:pPr>
+    </w:p>
+    <w:p>
+      <w:pPr>
+        <w:rPr>
+          <w:b/>
+          <w:bCs/>
+        </w:rPr>
+      </w:pPr>
+    </w:p>
+    <w:p>
+      <w:pPr>
+        <w:rPr>
+          <w:b/>
+          <w:bCs/>
+        </w:rPr>
+      </w:pPr>
+    </w:p>
+    <w:p>
+      <w:pPr>
+        <w:rPr>
+          <w:b/>
+          <w:bCs/>
+        </w:rPr>
+      </w:pPr>
+    </w:p>
+    <w:p>
+      <w:pPr>
+        <w:rPr>
+          <w:b/>
+          <w:bCs/>
+        </w:rPr>
+      </w:pPr>
+    </w:p>
+    <w:p>
+      <w:pPr>
+        <w:rPr>
+          <w:b/>
+          <w:bCs/>
+        </w:rPr>
+      </w:pPr>
+    </w:p>
+    <w:p>
+      <w:pPr>
+        <w:rPr>
+          <w:b/>
+          <w:bCs/>
+        </w:rPr>
+      </w:pPr>
+    </w:p>
+    <w:p>
+      <w:pPr>
+        <w:rPr>
+          <w:b/>
+          <w:bCs/>
+        </w:rPr>
+      </w:pPr>
+    </w:p>
+    <w:p>
+      <w:pPr>
+        <w:rPr>
+          <w:b/>
+          <w:bCs/>
+        </w:rPr>
+      </w:pPr>
+    </w:p>
+    <w:p>
+      <w:pPr>
+        <w:rPr>
+          <w:b/>
+          <w:bCs/>
+        </w:rPr>
+      </w:pPr>
+    </w:p>
+    <w:p>
+      <w:pPr>
+        <w:numPr>
+          <w:ilvl w:val="1"/>
+          <w:numId w:val="15"/>
+        </w:numPr>
+        <w:rPr>
+          <w:b/>
+          <w:bCs/>
+        </w:rPr>
+      </w:pPr>
+      <w:r>
+        <w:rPr>
+          <w:b/>
+          <w:bCs/>
+        </w:rPr>
+        <w:drawing>
+          <wp:anchor distT="0" distB="0" distL="114300" distR="114300" simplePos="0" relativeHeight="251672576" behindDoc="0" locked="0" layoutInCell="1" allowOverlap="1" wp14:anchorId="58B5B8C3" wp14:editId="3A238C03">
+            <wp:simplePos x="0" y="0"/>
+            <wp:positionH relativeFrom="column">
+              <wp:posOffset>160020</wp:posOffset>
+            </wp:positionH>
+            <wp:positionV relativeFrom="paragraph">
+              <wp:posOffset>487680</wp:posOffset>
+            </wp:positionV>
+            <wp:extent cx="5600065" cy="1144270"/>
+            <wp:effectExtent l="0" t="0" r="635" b="0"/>
+            <wp:wrapSquare wrapText="bothSides"/>
+            <wp:docPr id="1356346504" name="Picture 1" descr="A black screen with white text&#10;&#10;Description automatically generated"/>
+            <wp:cNvGraphicFramePr>
+              <a:graphicFrameLocks xmlns:a="http://schemas.openxmlformats.org/drawingml/2006/main" noChangeAspect="1"/>
+            </wp:cNvGraphicFramePr>
+            <a:graphic xmlns:a="http://schemas.openxmlformats.org/drawingml/2006/main">
+              <a:graphicData uri="http://schemas.openxmlformats.org/drawingml/2006/picture">
+                <pic:pic xmlns:pic="http://schemas.openxmlformats.org/drawingml/2006/picture">
+                  <pic:nvPicPr>
+                    <pic:cNvPr id="1356346504" name="Picture 1" descr="A black screen with white text&#10;&#10;Description automatically generated"/>
+                    <pic:cNvPicPr/>
+                  </pic:nvPicPr>
+                  <pic:blipFill rotWithShape="1">
+                    <a:blip r:embed="rId20">
+                      <a:extLst>
+                        <a:ext uri="{28A0092B-C50C-407E-A947-70E740481C1C}">
+                          <a14:useLocalDpi xmlns:a14="http://schemas.microsoft.com/office/drawing/2010/main" val="0"/>
+                        </a:ext>
+                      </a:extLst>
+                    </a:blip>
+                    <a:srcRect l="2291"/>
+                    <a:stretch/>
+                  </pic:blipFill>
+                  <pic:spPr bwMode="auto">
+                    <a:xfrm>
+                      <a:off x="0" y="0"/>
+                      <a:ext cx="5600065" cy="1144270"/>
+                    </a:xfrm>
+                    <a:prstGeom prst="rect">
+                      <a:avLst/>
+                    </a:prstGeom>
+                    <a:ln>
+                      <a:noFill/>
+                    </a:ln>
+                    <a:extLst>
+                      <a:ext uri="{53640926-AAD7-44D8-BBD7-CCE9431645EC}">
+                        <a14:shadowObscured xmlns:a14="http://schemas.microsoft.com/office/drawing/2010/main"/>
+                      </a:ext>
+                    </a:extLst>
+                  </pic:spPr>
+                </pic:pic>
+              </a:graphicData>
+            </a:graphic>
+            <wp14:sizeRelH relativeFrom="margin">
+              <wp14:pctWidth>0</wp14:pctWidth>
+            </wp14:sizeRelH>
+          </wp:anchor>
+        </w:drawing>
+      </w:r>
+      <w:r>
+        <w:rPr>
+          <w:b/>
+          <w:bCs/>
+        </w:rPr>
+        <w:t xml:space="preserve"> </w:t>
+      </w:r>
+      <w:r>
+        <w:rPr>
+          <w:b/>
+          <w:bCs/>
+        </w:rPr>
+        <w:t>If patient ID does</w:t>
+      </w:r>
+      <w:r>
+        <w:rPr>
+          <w:b/>
+          <w:bCs/>
+        </w:rPr>
+        <w:t xml:space="preserve"> </w:t>
+      </w:r>
+      <w:r>
+        <w:rPr>
+          <w:b/>
+          <w:bCs/>
+        </w:rPr>
+        <w:t xml:space="preserve">not match our records the </w:t>
+      </w:r>
+      <w:proofErr w:type="spellStart"/>
+      <w:r>
+        <w:rPr>
+          <w:b/>
+          <w:bCs/>
+        </w:rPr>
+        <w:t>json</w:t>
+      </w:r>
+      <w:proofErr w:type="spellEnd"/>
+      <w:r>
+        <w:rPr>
+          <w:b/>
+          <w:bCs/>
+        </w:rPr>
+        <w:t xml:space="preserve"> </w:t>
+      </w:r>
+      <w:r>
+        <w:rPr>
+          <w:b/>
+          <w:bCs/>
+        </w:rPr>
+        <w:t>object consists of following message:</w:t>
+      </w:r>
+    </w:p>
+    <w:p>
+      <w:pPr>
+        <w:ind w:left="1440"/>
+        <w:rPr>
+          <w:b/>
+          <w:bCs/>
+        </w:rPr>
+      </w:pPr>
+    </w:p>
+    <w:p>
+      <w:pPr>
+        <w:numPr>
+          <w:ilvl w:val="1"/>
+          <w:numId w:val="15"/>
+        </w:numPr>
+        <w:rPr>
+          <w:b/>
+          <w:bCs/>
+        </w:rPr>
+      </w:pPr>
+      <w:r>
+        <w:rPr>
+          <w:b/>
+          <w:bCs/>
+        </w:rPr>
+        <w:t xml:space="preserve">No </w:t>
+      </w:r>
+      <w:r>
+        <w:rPr>
+          <w:b/>
+          <w:bCs/>
+        </w:rPr>
+        <w:t xml:space="preserve">BED </w:t>
+      </w:r>
+      <w:r>
+        <w:rPr>
+          <w:b/>
+          <w:bCs/>
+        </w:rPr>
+        <w:t>failed</w:t>
+      </w:r>
+      <w:r>
+        <w:rPr>
+          <w:b/>
+          <w:bCs/>
+        </w:rPr>
+        <w:t xml:space="preserve"> to </w:t>
+      </w:r>
+      <w:r>
+        <w:rPr>
+          <w:b/>
+          <w:bCs/>
+        </w:rPr>
+        <w:t>generate</w:t>
+      </w:r>
+      <w:r>
+        <w:rPr>
+          <w:b/>
+          <w:bCs/>
+        </w:rPr>
+        <w:t xml:space="preserve"> for some reason will </w:t>
+      </w:r>
+      <w:proofErr w:type="gramStart"/>
+      <w:r>
+        <w:rPr>
+          <w:b/>
+          <w:bCs/>
+        </w:rPr>
+        <w:t xml:space="preserve">return </w:t>
+      </w:r>
+      <w:r>
+        <w:rPr>
+          <w:b/>
+          <w:bCs/>
+        </w:rPr>
+        <w:t>:</w:t>
+      </w:r>
+      <w:proofErr w:type="gramEnd"/>
+      <w:r>
+        <w:rPr>
+          <w:b/>
+          <w:bCs/>
+        </w:rPr>
+        <w:t xml:space="preserve"> </w:t>
+      </w:r>
+    </w:p>
+    <w:bookmarkStart w:id="0" w:name="_MON_1797669171"/>
+    <w:bookmarkEnd w:id="0"/>
+    <w:p>
+      <w:pPr>
+        <w:pStyle w:val="ListParagraph"/>
+        <w:rPr>
+          <w:b/>
+          <w:bCs/>
+        </w:rPr>
+      </w:pPr>
+      <w:r>
+        <w:rPr>
+          <w:b/>
+          <w:bCs/>
+        </w:rPr>
+        <w:object w:dxaOrig="9026" w:dyaOrig="2249" w14:anchorId="3FEDD81E">
+          <v:shapetype id="_x0000_t75" coordsize="21600,21600" o:spt="75" o:preferrelative="t" path="m@4@5l@4@11@9@11@9@5xe" filled="f" stroked="f">
+            <v:stroke joinstyle="miter"/>
+            <v:formulas>
+              <v:f eqn="if lineDrawn pixelLineWidth 0"/>
+              <v:f eqn="sum @0 1 0"/>
+              <v:f eqn="sum 0 0 @1"/>
+              <v:f eqn="prod @2 1 2"/>
+              <v:f eqn="prod @3 21600 pixelWidth"/>
+              <v:f eqn="prod @3 21600 pixelHeight"/>
+              <v:f eqn="sum @0 0 1"/>
+              <v:f eqn="prod @6 1 2"/>
+              <v:f eqn="prod @7 21600 pixelWidth"/>
+              <v:f eqn="sum @8 21600 0"/>
+              <v:f eqn="prod @7 21600 pixelHeight"/>
+              <v:f eqn="sum @10 21600 0"/>
+            </v:formulas>
+            <v:path o:extrusionok="f" gradientshapeok="t" o:connecttype="rect"/>
+            <o:lock v:ext="edit" aspectratio="t"/>
+          </v:shapetype>
+          <v:shape id="_x0000_i1035" type="#_x0000_t75" style="width:451.15pt;height:112.6pt" o:ole="">
+            <v:imagedata r:id="rId21" o:title=""/>
+          </v:shape>
+          <o:OLEObject Type="Embed" ProgID="Word.OpenDocumentText.12" ShapeID="_x0000_i1035" DrawAspect="Content" ObjectID="_1797669311" r:id="rId22"/>
+        </w:object>
+      </w:r>
+    </w:p>
+    <w:p>
+      <w:pPr>
+        <w:rPr>
+          <w:b/>
+          <w:bCs/>
+        </w:rPr>
+      </w:pPr>
+    </w:p>
+    <w:p>
+      <w:pPr>
+        <w:rPr>
+          <w:b/>
+          <w:bCs/>
+        </w:rPr>
+      </w:pPr>
+      <w:r>
+        <w:rPr>
+          <w:b/>
+          <w:bCs/>
+        </w:rPr>
+        <w:tab/>
+      </w:r>
+    </w:p>
+    <w:p>
+      <w:pPr>
+        <w:numPr>
+          <w:ilvl w:val="2"/>
+          <w:numId w:val="15"/>
+        </w:numPr>
+        <w:rPr>
+          <w:b/>
+          <w:bCs/>
+        </w:rPr>
+      </w:pPr>
+      <w:r>
+        <w:rPr>
+          <w:b/>
+          <w:bCs/>
+        </w:rPr>
+        <w:lastRenderedPageBreak/>
+        <w:t>Please report this by raising an issue as this needs to be investigated</w:t>
+      </w:r>
+    </w:p>
+    <w:p>
+      <w:pPr>
+        <w:ind w:left="2160"/>
+        <w:rPr>
+          <w:b/>
+          <w:bCs/>
+        </w:rPr>
+      </w:pPr>
+    </w:p>
+    <w:p>
+      <w:pPr>
+        <w:numPr>
+          <w:ilvl w:val="1"/>
+          <w:numId w:val="15"/>
+        </w:numPr>
+        <w:rPr>
+          <w:b/>
+          <w:bCs/>
+        </w:rPr>
+      </w:pPr>
+      <w:r>
+        <w:rPr>
+          <w:b/>
+          <w:bCs/>
+        </w:rPr>
+        <w:t>External API error</w:t>
+      </w:r>
+      <w:r>
+        <w:rPr>
+          <w:b/>
+          <w:bCs/>
+        </w:rPr>
+        <w:t xml:space="preserve"> custom API error with the following message</w:t>
+      </w:r>
+      <w:r>
+        <w:rPr>
+          <w:b/>
+          <w:bCs/>
+        </w:rPr>
+        <w:t>:</w:t>
+      </w:r>
+    </w:p>
+    <w:bookmarkStart w:id="1" w:name="_MON_1797669234"/>
+    <w:bookmarkEnd w:id="1"/>
+    <w:p>
+      <w:pPr>
+        <w:rPr>
+          <w:b/>
+          <w:bCs/>
+        </w:rPr>
+      </w:pPr>
+      <w:r>
+        <w:rPr>
+          <w:b/>
+          <w:bCs/>
+        </w:rPr>
+        <w:object w:dxaOrig="9026" w:dyaOrig="1799" w14:anchorId="668F017A">
+          <v:shape id="_x0000_i1041" type="#_x0000_t75" style="width:451.15pt;height:90pt" o:ole="">
+            <v:imagedata r:id="rId23" o:title=""/>
+          </v:shape>
+          <o:OLEObject Type="Embed" ProgID="Word.OpenDocumentText.12" ShapeID="_x0000_i1041" DrawAspect="Content" ObjectID="_1797669312" r:id="rId24"/>
+        </w:object>
+      </w:r>
+    </w:p>
+    <w:p>
+      <w:pPr>
+        <w:numPr>
+          <w:ilvl w:val="2"/>
+          <w:numId w:val="15"/>
+        </w:numPr>
+        <w:rPr>
+          <w:b/>
+          <w:bCs/>
+        </w:rPr>
+      </w:pPr>
+      <w:r>
+        <w:rPr>
+          <w:b/>
+          <w:bCs/>
+        </w:rPr>
+        <w:t>(HTTP 400 or 500 depending on the cause.)</w:t>
+      </w:r>
+    </w:p>
+    <w:p>
+      <w:pPr>
+        <w:rPr>
+          <w:b/>
+          <w:bCs/>
+        </w:rPr>
+      </w:pPr>
+    </w:p>
+    <w:p>
+      <w:pPr>
+        <w:rPr>
+          <w:b/>
+          <w:bCs/>
+        </w:rPr>
+      </w:pPr>
+    </w:p>
+    <w:p>
+      <w:pPr>
+        <w:rPr>
+          <w:b/>
+          <w:bCs/>
+        </w:rPr>
+      </w:pPr>
     </w:p>
     <w:p>
       <w:pPr>
@@ -3468,442 +5380,6 @@
         <w:pict w14:anchorId="79BEA9DC">
           <v:rect id="_x0000_i1029" style="width:0;height:1.5pt" o:hralign="center" o:hrstd="t" o:hr="t" fillcolor="#a0a0a0" stroked="f"/>
         </w:pict>
-      </w:r>
-    </w:p>
-    <w:p>
-      <w:pPr>
-        <w:rPr>
-          <w:b/>
-          <w:bCs/>
-        </w:rPr>
-      </w:pPr>
-      <w:r>
-        <w:rPr>
-          <w:b/>
-          <w:bCs/>
-        </w:rPr>
-        <w:t>Request Examples</w:t>
-      </w:r>
-    </w:p>
-    <w:p>
-      <w:pPr>
-        <w:numPr>
-          <w:ilvl w:val="0"/>
-          <w:numId w:val="12"/>
-        </w:numPr>
-      </w:pPr>
-      <w:r>
-        <w:rPr>
-          <w:b/>
-          <w:bCs/>
-        </w:rPr>
-        <w:t>Basic Panels</w:t>
-      </w:r>
-      <w:r>
-        <w:t>:</w:t>
-      </w:r>
-    </w:p>
-    <w:p>
-      <w:r>
-        <w:t>bash</w:t>
-      </w:r>
-    </w:p>
-    <w:p>
-      <w:r>
-        <w:t>Copy code</w:t>
-      </w:r>
-    </w:p>
-    <w:p>
-      <w:r>
-        <w:t>GET /</w:t>
-      </w:r>
-      <w:proofErr w:type="spellStart"/>
-      <w:r>
-        <w:t>panels?Panel_ID</w:t>
-      </w:r>
-      <w:proofErr w:type="spellEnd"/>
-      <w:r>
-        <w:t>=123</w:t>
-      </w:r>
-    </w:p>
-    <w:p>
-      <w:r>
-        <w:t>→ Returns JSON data for panel 123.</w:t>
-      </w:r>
-    </w:p>
-    <w:p>
-      <w:pPr>
-        <w:numPr>
-          <w:ilvl w:val="0"/>
-          <w:numId w:val="12"/>
-        </w:numPr>
-      </w:pPr>
-      <w:r>
-        <w:rPr>
-          <w:b/>
-          <w:bCs/>
-        </w:rPr>
-        <w:t>Panels with Similar Matches</w:t>
-      </w:r>
-      <w:r>
-        <w:t>:</w:t>
-      </w:r>
-    </w:p>
-    <w:p>
-      <w:r>
-        <w:t>bash</w:t>
-      </w:r>
-    </w:p>
-    <w:p>
-      <w:r>
-        <w:t>Copy code</w:t>
-      </w:r>
-    </w:p>
-    <w:p>
-      <w:r>
-        <w:t>GET /</w:t>
-      </w:r>
-      <w:proofErr w:type="spellStart"/>
-      <w:r>
-        <w:t>panels?Rcode</w:t>
-      </w:r>
-      <w:proofErr w:type="spellEnd"/>
-      <w:r>
-        <w:t>=R20&amp;Similar_Matches=true</w:t>
-      </w:r>
-    </w:p>
-    <w:p>
-      <w:r>
-        <w:t>→ Might match R200, R201, R208, etc.</w:t>
-      </w:r>
-    </w:p>
-    <w:p>
-      <w:pPr>
-        <w:numPr>
-          <w:ilvl w:val="0"/>
-          <w:numId w:val="12"/>
-        </w:numPr>
-      </w:pPr>
-      <w:r>
-        <w:rPr>
-          <w:b/>
-          <w:bCs/>
-        </w:rPr>
-        <w:t>Download Remote</w:t>
-      </w:r>
-      <w:r>
-        <w:t xml:space="preserve"> (</w:t>
-      </w:r>
-      <w:proofErr w:type="spellStart"/>
-      <w:r>
-        <w:t>VariantValidator</w:t>
-      </w:r>
-      <w:proofErr w:type="spellEnd"/>
-      <w:r>
-        <w:t xml:space="preserve"> bed):</w:t>
-      </w:r>
-    </w:p>
-    <w:p>
-      <w:proofErr w:type="spellStart"/>
-      <w:r>
-        <w:t>sql</w:t>
-      </w:r>
-      <w:proofErr w:type="spellEnd"/>
-    </w:p>
-    <w:p>
-      <w:r>
-        <w:t>Copy code</w:t>
-      </w:r>
-    </w:p>
-    <w:p>
-      <w:r>
-        <w:t>GET /panels/download?Rcode=R208&amp;genome_build=GRCh38&amp;transcript_set=all&amp;limit_transcripts=mane_select</w:t>
-      </w:r>
-    </w:p>
-    <w:p>
-      <w:r>
-        <w:t>→ Returns a .bed file as R208_GRCh38_mane_select.bed.</w:t>
-      </w:r>
-    </w:p>
-    <w:p>
-      <w:pPr>
-        <w:numPr>
-          <w:ilvl w:val="0"/>
-          <w:numId w:val="12"/>
-        </w:numPr>
-      </w:pPr>
-      <w:r>
-        <w:rPr>
-          <w:b/>
-          <w:bCs/>
-        </w:rPr>
-        <w:t>Download Local</w:t>
-      </w:r>
-      <w:r>
-        <w:t>:</w:t>
-      </w:r>
-    </w:p>
-    <w:p>
-      <w:proofErr w:type="spellStart"/>
-      <w:r>
-        <w:t>sql</w:t>
-      </w:r>
-      <w:proofErr w:type="spellEnd"/>
-    </w:p>
-    <w:p>
-      <w:r>
-        <w:t>Copy code</w:t>
-      </w:r>
-    </w:p>
-    <w:p>
-      <w:r>
-        <w:lastRenderedPageBreak/>
-        <w:t>GET /panels/download/local?Panel_ID=123&amp;genome_build=GRCh38&amp;transcript_set=all&amp;limit_transcripts=all</w:t>
-      </w:r>
-    </w:p>
-    <w:p>
-      <w:r>
-        <w:t>→ Returns a .bed file from local DB data, e.g. 123_GRCh38_Gencode.bed.</w:t>
-      </w:r>
-    </w:p>
-    <w:p>
-      <w:pPr>
-        <w:numPr>
-          <w:ilvl w:val="0"/>
-          <w:numId w:val="12"/>
-        </w:numPr>
-      </w:pPr>
-      <w:r>
-        <w:rPr>
-          <w:b/>
-          <w:bCs/>
-        </w:rPr>
-        <w:t>Patient</w:t>
-      </w:r>
-      <w:r>
-        <w:t>:</w:t>
-      </w:r>
-    </w:p>
-    <w:p>
-      <w:r>
-        <w:t>bash</w:t>
-      </w:r>
-    </w:p>
-    <w:p>
-      <w:r>
-        <w:t>Copy code</w:t>
-      </w:r>
-    </w:p>
-    <w:p>
-      <w:r>
-        <w:t>GET /</w:t>
-      </w:r>
-      <w:proofErr w:type="spellStart"/>
-      <w:r>
-        <w:t>patient?Patient</w:t>
-      </w:r>
-      <w:proofErr w:type="spellEnd"/>
-      <w:r>
-        <w:t xml:space="preserve"> ID=T123</w:t>
-      </w:r>
-    </w:p>
-    <w:p>
-      <w:r>
-        <w:t>→ JSON with all tests for T123.</w:t>
-      </w:r>
-    </w:p>
-    <w:p>
-      <w:r>
-        <w:t>bash</w:t>
-      </w:r>
-    </w:p>
-    <w:p>
-      <w:r>
-        <w:t>Copy code</w:t>
-      </w:r>
-    </w:p>
-    <w:p>
-      <w:r>
-        <w:t>GET /</w:t>
-      </w:r>
-      <w:proofErr w:type="spellStart"/>
-      <w:r>
-        <w:t>patient?R</w:t>
-      </w:r>
-      <w:proofErr w:type="spellEnd"/>
-      <w:r>
-        <w:t xml:space="preserve"> code=R208</w:t>
-      </w:r>
-    </w:p>
-    <w:p>
-      <w:r>
-        <w:t>→ JSON with all patients who had R208.</w:t>
-      </w:r>
-    </w:p>
-    <w:p>
-      <w:r>
-        <w:pict w14:anchorId="22875063">
-          <v:rect id="_x0000_i1030" style="width:0;height:1.5pt" o:hralign="center" o:hrstd="t" o:hr="t" fillcolor="#a0a0a0" stroked="f"/>
-        </w:pict>
-      </w:r>
-    </w:p>
-    <w:p>
-      <w:pPr>
-        <w:rPr>
-          <w:b/>
-          <w:bCs/>
-        </w:rPr>
-      </w:pPr>
-      <w:r>
-        <w:rPr>
-          <w:b/>
-          <w:bCs/>
-        </w:rPr>
-        <w:t>Error &amp; Validation Messages</w:t>
-      </w:r>
-    </w:p>
-    <w:p>
-      <w:pPr>
-        <w:numPr>
-          <w:ilvl w:val="0"/>
-          <w:numId w:val="13"/>
-        </w:numPr>
-      </w:pPr>
-      <w:r>
-        <w:rPr>
-          <w:b/>
-          <w:bCs/>
-        </w:rPr>
-        <w:t>400</w:t>
-      </w:r>
-      <w:r>
-        <w:t xml:space="preserve"> (Bad Request)</w:t>
-      </w:r>
-    </w:p>
-    <w:p>
-      <w:pPr>
-        <w:numPr>
-          <w:ilvl w:val="1"/>
-          <w:numId w:val="13"/>
-        </w:numPr>
-      </w:pPr>
-      <w:r>
-        <w:t xml:space="preserve">Missing or invalid parameter (e.g., multiple conflicting </w:t>
-      </w:r>
-      <w:proofErr w:type="spellStart"/>
-      <w:r>
-        <w:t>args</w:t>
-      </w:r>
-      <w:proofErr w:type="spellEnd"/>
-      <w:r>
-        <w:t xml:space="preserve">: both Panel_ID and </w:t>
-      </w:r>
-      <w:proofErr w:type="spellStart"/>
-      <w:r>
-        <w:t>Rcode</w:t>
-      </w:r>
-      <w:proofErr w:type="spellEnd"/>
-      <w:r>
-        <w:t xml:space="preserve"> together).</w:t>
-      </w:r>
-    </w:p>
-    <w:p>
-      <w:pPr>
-        <w:numPr>
-          <w:ilvl w:val="1"/>
-          <w:numId w:val="13"/>
-        </w:numPr>
-      </w:pPr>
-      <w:r>
-        <w:t>Invalid HGNC format (HGNC_1234 instead of HGNC:1234).</w:t>
-      </w:r>
-    </w:p>
-    <w:p>
-      <w:pPr>
-        <w:numPr>
-          <w:ilvl w:val="1"/>
-          <w:numId w:val="13"/>
-        </w:numPr>
-      </w:pPr>
-      <w:r>
-        <w:t>Missing required param for local BED.</w:t>
-      </w:r>
-    </w:p>
-    <w:p>
-      <w:pPr>
-        <w:numPr>
-          <w:ilvl w:val="0"/>
-          <w:numId w:val="13"/>
-        </w:numPr>
-      </w:pPr>
-      <w:r>
-        <w:rPr>
-          <w:b/>
-          <w:bCs/>
-        </w:rPr>
-        <w:t>500</w:t>
-      </w:r>
-      <w:r>
-        <w:t xml:space="preserve"> (Server Error)</w:t>
-      </w:r>
-    </w:p>
-    <w:p>
-      <w:pPr>
-        <w:numPr>
-          <w:ilvl w:val="1"/>
-          <w:numId w:val="13"/>
-        </w:numPr>
-      </w:pPr>
-      <w:r>
-        <w:t>Internal DB error.</w:t>
-      </w:r>
-    </w:p>
-    <w:p>
-      <w:pPr>
-        <w:numPr>
-          <w:ilvl w:val="1"/>
-          <w:numId w:val="13"/>
-        </w:numPr>
-      </w:pPr>
-      <w:r>
-        <w:t xml:space="preserve">External API request to </w:t>
-      </w:r>
-      <w:proofErr w:type="spellStart"/>
-      <w:r>
-        <w:t>VariantValidator</w:t>
-      </w:r>
-      <w:proofErr w:type="spellEnd"/>
-      <w:r>
-        <w:t xml:space="preserve"> failed.</w:t>
-      </w:r>
-    </w:p>
-    <w:p>
-      <w:pPr>
-        <w:numPr>
-          <w:ilvl w:val="0"/>
-          <w:numId w:val="13"/>
-        </w:numPr>
-      </w:pPr>
-      <w:r>
-        <w:rPr>
-          <w:b/>
-          <w:bCs/>
-        </w:rPr>
-        <w:t>Application-Specific</w:t>
-      </w:r>
-      <w:r>
-        <w:t>:</w:t>
-      </w:r>
-    </w:p>
-    <w:p>
-      <w:pPr>
-        <w:numPr>
-          <w:ilvl w:val="1"/>
-          <w:numId w:val="13"/>
-        </w:numPr>
-      </w:pPr>
-      <w:r>
-        <w:t>Some endpoints return JSON with keys like "error", "Message", or "errors" describing the issue.</w:t>
       </w:r>
     </w:p>
     <w:p/>
@@ -3919,7 +5395,161 @@
 
 <file path=word/numbering.xml><?xml version="1.0" encoding="utf-8"?>
 <w:numbering xmlns:wpc="http://schemas.microsoft.com/office/word/2010/wordprocessingCanvas" xmlns:cx="http://schemas.microsoft.com/office/drawing/2014/chartex" xmlns:cx1="http://schemas.microsoft.com/office/drawing/2015/9/8/chartex" xmlns:cx2="http://schemas.microsoft.com/office/drawing/2015/10/21/chartex" xmlns:cx3="http://schemas.microsoft.com/office/drawing/2016/5/9/chartex" xmlns:cx4="http://schemas.microsoft.com/office/drawing/2016/5/10/chartex" xmlns:cx5="http://schemas.microsoft.com/office/drawing/2016/5/11/chartex" xmlns:cx6="http://schemas.microsoft.com/office/drawing/2016/5/12/chartex" xmlns:cx7="http://schemas.microsoft.com/office/drawing/2016/5/13/chartex" xmlns:cx8="http://schemas.microsoft.com/office/drawing/2016/5/14/chartex" xmlns:mc="http://schemas.openxmlformats.org/markup-compatibility/2006" xmlns:aink="http://schemas.microsoft.com/office/drawing/2016/ink" xmlns:am3d="http://schemas.microsoft.com/office/drawing/2017/model3d" xmlns:o="urn:schemas-microsoft-com:office:office" xmlns:oel="http://schemas.microsoft.com/office/2019/extlst" xmlns:r="http://schemas.openxmlformats.org/officeDocument/2006/relationships" xmlns:m="http://schemas.openxmlformats.org/officeDocument/2006/math" xmlns:v="urn:schemas-microsoft-com:vml" xmlns:wp14="http://schemas.microsoft.com/office/word/2010/wordprocessingDrawing" xmlns:wp="http://schemas.openxmlformats.org/drawingml/2006/wordprocessingDrawing" xmlns:w10="urn:schemas-microsoft-com:office:word" xmlns:w="http://schemas.openxmlformats.org/wordprocessingml/2006/main" xmlns:w14="http://schemas.microsoft.com/office/word/2010/wordml" xmlns:w15="http://schemas.microsoft.com/office/word/2012/wordml" xmlns:w16cex="http://schemas.microsoft.com/office/word/2018/wordml/cex" xmlns:w16cid="http://schemas.microsoft.com/office/word/2016/wordml/cid" xmlns:w16="http://schemas.microsoft.com/office/word/2018/wordml" xmlns:w16du="http://schemas.microsoft.com/office/word/2023/wordml/word16du" xmlns:w16sdtdh="http://schemas.microsoft.com/office/word/2020/wordml/sdtdatahash" xmlns:w16se="http://schemas.microsoft.com/office/word/2015/wordml/symex" xmlns:wpg="http://schemas.microsoft.com/office/word/2010/wordprocessingGroup" xmlns:wpi="http://schemas.microsoft.com/office/word/2010/wordprocessingInk" xmlns:wne="http://schemas.microsoft.com/office/word/2006/wordml" xmlns:wps="http://schemas.microsoft.com/office/word/2010/wordprocessingShape" mc:Ignorable="w14 w15 w16se w16cid w16 w16cex w16sdtdh w16du wp14">
+  <w:numPicBullet w:numPicBulletId="0">
+    <w:pict>
+      <v:rect id="_x0000_i1026" style="width:0;height:1.5pt" o:hralign="center" o:bullet="t" o:hrstd="t" o:hr="t" fillcolor="#a0a0a0" stroked="f"/>
+    </w:pict>
+  </w:numPicBullet>
   <w:abstractNum w:abstractNumId="0" w15:restartNumberingAfterBreak="0">
+    <w:nsid w:val="068660D1"/>
+    <w:multiLevelType w:val="multilevel"/>
+    <w:tmpl w:val="068A2618"/>
+    <w:lvl w:ilvl="0">
+      <w:start w:val="1"/>
+      <w:numFmt w:val="bullet"/>
+      <w:lvlText w:val=""/>
+      <w:lvlJc w:val="left"/>
+      <w:pPr>
+        <w:tabs>
+          <w:tab w:val="num" w:pos="720"/>
+        </w:tabs>
+        <w:ind w:left="720" w:hanging="360"/>
+      </w:pPr>
+      <w:rPr>
+        <w:rFonts w:ascii="Symbol" w:hAnsi="Symbol" w:hint="default"/>
+        <w:sz w:val="20"/>
+      </w:rPr>
+    </w:lvl>
+    <w:lvl w:ilvl="1">
+      <w:start w:val="1"/>
+      <w:numFmt w:val="bullet"/>
+      <w:lvlText w:val="o"/>
+      <w:lvlJc w:val="left"/>
+      <w:pPr>
+        <w:tabs>
+          <w:tab w:val="num" w:pos="1440"/>
+        </w:tabs>
+        <w:ind w:left="1440" w:hanging="360"/>
+      </w:pPr>
+      <w:rPr>
+        <w:rFonts w:ascii="Courier New" w:hAnsi="Courier New" w:hint="default"/>
+        <w:sz w:val="20"/>
+      </w:rPr>
+    </w:lvl>
+    <w:lvl w:ilvl="2">
+      <w:start w:val="1"/>
+      <w:numFmt w:val="bullet"/>
+      <w:lvlText w:val=""/>
+      <w:lvlJc w:val="left"/>
+      <w:pPr>
+        <w:tabs>
+          <w:tab w:val="num" w:pos="2160"/>
+        </w:tabs>
+        <w:ind w:left="2160" w:hanging="360"/>
+      </w:pPr>
+      <w:rPr>
+        <w:rFonts w:ascii="Wingdings" w:hAnsi="Wingdings" w:hint="default"/>
+        <w:sz w:val="20"/>
+      </w:rPr>
+    </w:lvl>
+    <w:lvl w:ilvl="3" w:tentative="1">
+      <w:start w:val="1"/>
+      <w:numFmt w:val="bullet"/>
+      <w:lvlText w:val=""/>
+      <w:lvlJc w:val="left"/>
+      <w:pPr>
+        <w:tabs>
+          <w:tab w:val="num" w:pos="2880"/>
+        </w:tabs>
+        <w:ind w:left="2880" w:hanging="360"/>
+      </w:pPr>
+      <w:rPr>
+        <w:rFonts w:ascii="Wingdings" w:hAnsi="Wingdings" w:hint="default"/>
+        <w:sz w:val="20"/>
+      </w:rPr>
+    </w:lvl>
+    <w:lvl w:ilvl="4" w:tentative="1">
+      <w:start w:val="1"/>
+      <w:numFmt w:val="bullet"/>
+      <w:lvlText w:val=""/>
+      <w:lvlJc w:val="left"/>
+      <w:pPr>
+        <w:tabs>
+          <w:tab w:val="num" w:pos="3600"/>
+        </w:tabs>
+        <w:ind w:left="3600" w:hanging="360"/>
+      </w:pPr>
+      <w:rPr>
+        <w:rFonts w:ascii="Wingdings" w:hAnsi="Wingdings" w:hint="default"/>
+        <w:sz w:val="20"/>
+      </w:rPr>
+    </w:lvl>
+    <w:lvl w:ilvl="5" w:tentative="1">
+      <w:start w:val="1"/>
+      <w:numFmt w:val="bullet"/>
+      <w:lvlText w:val=""/>
+      <w:lvlJc w:val="left"/>
+      <w:pPr>
+        <w:tabs>
+          <w:tab w:val="num" w:pos="4320"/>
+        </w:tabs>
+        <w:ind w:left="4320" w:hanging="360"/>
+      </w:pPr>
+      <w:rPr>
+        <w:rFonts w:ascii="Wingdings" w:hAnsi="Wingdings" w:hint="default"/>
+        <w:sz w:val="20"/>
+      </w:rPr>
+    </w:lvl>
+    <w:lvl w:ilvl="6" w:tentative="1">
+      <w:start w:val="1"/>
+      <w:numFmt w:val="bullet"/>
+      <w:lvlText w:val=""/>
+      <w:lvlJc w:val="left"/>
+      <w:pPr>
+        <w:tabs>
+          <w:tab w:val="num" w:pos="5040"/>
+        </w:tabs>
+        <w:ind w:left="5040" w:hanging="360"/>
+      </w:pPr>
+      <w:rPr>
+        <w:rFonts w:ascii="Wingdings" w:hAnsi="Wingdings" w:hint="default"/>
+        <w:sz w:val="20"/>
+      </w:rPr>
+    </w:lvl>
+    <w:lvl w:ilvl="7" w:tentative="1">
+      <w:start w:val="1"/>
+      <w:numFmt w:val="bullet"/>
+      <w:lvlText w:val=""/>
+      <w:lvlJc w:val="left"/>
+      <w:pPr>
+        <w:tabs>
+          <w:tab w:val="num" w:pos="5760"/>
+        </w:tabs>
+        <w:ind w:left="5760" w:hanging="360"/>
+      </w:pPr>
+      <w:rPr>
+        <w:rFonts w:ascii="Wingdings" w:hAnsi="Wingdings" w:hint="default"/>
+        <w:sz w:val="20"/>
+      </w:rPr>
+    </w:lvl>
+    <w:lvl w:ilvl="8" w:tentative="1">
+      <w:start w:val="1"/>
+      <w:numFmt w:val="bullet"/>
+      <w:lvlText w:val=""/>
+      <w:lvlJc w:val="left"/>
+      <w:pPr>
+        <w:tabs>
+          <w:tab w:val="num" w:pos="6480"/>
+        </w:tabs>
+        <w:ind w:left="6480" w:hanging="360"/>
+      </w:pPr>
+      <w:rPr>
+        <w:rFonts w:ascii="Wingdings" w:hAnsi="Wingdings" w:hint="default"/>
+        <w:sz w:val="20"/>
+      </w:rPr>
+    </w:lvl>
+  </w:abstractNum>
+  <w:abstractNum w:abstractNumId="1" w15:restartNumberingAfterBreak="0">
     <w:nsid w:val="0F0C750F"/>
     <w:multiLevelType w:val="multilevel"/>
     <w:tmpl w:val="177402D2"/>
@@ -4068,7 +5698,7 @@
       </w:rPr>
     </w:lvl>
   </w:abstractNum>
-  <w:abstractNum w:abstractNumId="1" w15:restartNumberingAfterBreak="0">
+  <w:abstractNum w:abstractNumId="2" w15:restartNumberingAfterBreak="0">
     <w:nsid w:val="1ABD0509"/>
     <w:multiLevelType w:val="multilevel"/>
     <w:tmpl w:val="C07E25D4"/>
@@ -4217,7 +5847,7 @@
       </w:rPr>
     </w:lvl>
   </w:abstractNum>
-  <w:abstractNum w:abstractNumId="2" w15:restartNumberingAfterBreak="0">
+  <w:abstractNum w:abstractNumId="3" w15:restartNumberingAfterBreak="0">
     <w:nsid w:val="1EF55B4E"/>
     <w:multiLevelType w:val="multilevel"/>
     <w:tmpl w:val="22A8D104"/>
@@ -4366,7 +5996,7 @@
       </w:rPr>
     </w:lvl>
   </w:abstractNum>
-  <w:abstractNum w:abstractNumId="3" w15:restartNumberingAfterBreak="0">
+  <w:abstractNum w:abstractNumId="4" w15:restartNumberingAfterBreak="0">
     <w:nsid w:val="1F843B91"/>
     <w:multiLevelType w:val="multilevel"/>
     <w:tmpl w:val="E63AF442"/>
@@ -4515,7 +6145,7 @@
       </w:rPr>
     </w:lvl>
   </w:abstractNum>
-  <w:abstractNum w:abstractNumId="4" w15:restartNumberingAfterBreak="0">
+  <w:abstractNum w:abstractNumId="5" w15:restartNumberingAfterBreak="0">
     <w:nsid w:val="34463126"/>
     <w:multiLevelType w:val="hybridMultilevel"/>
     <w:tmpl w:val="70F25AC2"/>
@@ -4628,7 +6258,7 @@
       </w:rPr>
     </w:lvl>
   </w:abstractNum>
-  <w:abstractNum w:abstractNumId="5" w15:restartNumberingAfterBreak="0">
+  <w:abstractNum w:abstractNumId="6" w15:restartNumberingAfterBreak="0">
     <w:nsid w:val="39802A49"/>
     <w:multiLevelType w:val="multilevel"/>
     <w:tmpl w:val="D6540A2E"/>
@@ -4777,7 +6407,7 @@
       </w:rPr>
     </w:lvl>
   </w:abstractNum>
-  <w:abstractNum w:abstractNumId="6" w15:restartNumberingAfterBreak="0">
+  <w:abstractNum w:abstractNumId="7" w15:restartNumberingAfterBreak="0">
     <w:nsid w:val="3BD06D84"/>
     <w:multiLevelType w:val="multilevel"/>
     <w:tmpl w:val="7B16666C"/>
@@ -4926,7 +6556,7 @@
       </w:rPr>
     </w:lvl>
   </w:abstractNum>
-  <w:abstractNum w:abstractNumId="7" w15:restartNumberingAfterBreak="0">
+  <w:abstractNum w:abstractNumId="8" w15:restartNumberingAfterBreak="0">
     <w:nsid w:val="45BD2376"/>
     <w:multiLevelType w:val="multilevel"/>
     <w:tmpl w:val="5EA8D8D8"/>
@@ -5075,7 +6705,7 @@
       </w:rPr>
     </w:lvl>
   </w:abstractNum>
-  <w:abstractNum w:abstractNumId="8" w15:restartNumberingAfterBreak="0">
+  <w:abstractNum w:abstractNumId="9" w15:restartNumberingAfterBreak="0">
     <w:nsid w:val="46323A16"/>
     <w:multiLevelType w:val="multilevel"/>
     <w:tmpl w:val="3558FA84"/>
@@ -5224,7 +6854,7 @@
       </w:rPr>
     </w:lvl>
   </w:abstractNum>
-  <w:abstractNum w:abstractNumId="9" w15:restartNumberingAfterBreak="0">
+  <w:abstractNum w:abstractNumId="10" w15:restartNumberingAfterBreak="0">
     <w:nsid w:val="4B584321"/>
     <w:multiLevelType w:val="multilevel"/>
     <w:tmpl w:val="34B68F98"/>
@@ -5373,7 +7003,7 @@
       </w:rPr>
     </w:lvl>
   </w:abstractNum>
-  <w:abstractNum w:abstractNumId="10" w15:restartNumberingAfterBreak="0">
+  <w:abstractNum w:abstractNumId="11" w15:restartNumberingAfterBreak="0">
     <w:nsid w:val="4F065F4F"/>
     <w:multiLevelType w:val="multilevel"/>
     <w:tmpl w:val="3304B148"/>
@@ -5522,7 +7152,7 @@
       </w:rPr>
     </w:lvl>
   </w:abstractNum>
-  <w:abstractNum w:abstractNumId="11" w15:restartNumberingAfterBreak="0">
+  <w:abstractNum w:abstractNumId="12" w15:restartNumberingAfterBreak="0">
     <w:nsid w:val="5E553301"/>
     <w:multiLevelType w:val="multilevel"/>
     <w:tmpl w:val="D18ED8A4"/>
@@ -5671,7 +7301,7 @@
       </w:rPr>
     </w:lvl>
   </w:abstractNum>
-  <w:abstractNum w:abstractNumId="12" w15:restartNumberingAfterBreak="0">
+  <w:abstractNum w:abstractNumId="13" w15:restartNumberingAfterBreak="0">
     <w:nsid w:val="765621C5"/>
     <w:multiLevelType w:val="multilevel"/>
     <w:tmpl w:val="8FC62DEA"/>
@@ -5820,7 +7450,7 @@
       </w:rPr>
     </w:lvl>
   </w:abstractNum>
-  <w:abstractNum w:abstractNumId="13" w15:restartNumberingAfterBreak="0">
+  <w:abstractNum w:abstractNumId="14" w15:restartNumberingAfterBreak="0">
     <w:nsid w:val="7CD12708"/>
     <w:multiLevelType w:val="multilevel"/>
     <w:tmpl w:val="46349D8C"/>
@@ -5934,46 +7564,59 @@
     </w:lvl>
   </w:abstractNum>
   <w:num w:numId="1" w16cid:durableId="1356492845">
+    <w:abstractNumId w:val="2"/>
+  </w:num>
+  <w:num w:numId="2" w16cid:durableId="323625180">
+    <w:abstractNumId w:val="10"/>
+  </w:num>
+  <w:num w:numId="3" w16cid:durableId="2062553273">
+    <w:abstractNumId w:val="13"/>
+  </w:num>
+  <w:num w:numId="4" w16cid:durableId="493575191">
+    <w:abstractNumId w:val="9"/>
+  </w:num>
+  <w:num w:numId="5" w16cid:durableId="1688824292">
+    <w:abstractNumId w:val="12"/>
+  </w:num>
+  <w:num w:numId="6" w16cid:durableId="184901944">
+    <w:abstractNumId w:val="3"/>
+  </w:num>
+  <w:num w:numId="7" w16cid:durableId="289752069">
+    <w:abstractNumId w:val="4"/>
+  </w:num>
+  <w:num w:numId="8" w16cid:durableId="1036462932">
     <w:abstractNumId w:val="1"/>
   </w:num>
-  <w:num w:numId="2" w16cid:durableId="323625180">
-    <w:abstractNumId w:val="9"/>
+  <w:num w:numId="9" w16cid:durableId="1343702091">
+    <w:abstractNumId w:val="11"/>
   </w:num>
-  <w:num w:numId="3" w16cid:durableId="2062553273">
-    <w:abstractNumId w:val="12"/>
+  <w:num w:numId="10" w16cid:durableId="1810857420">
+    <w:abstractNumId w:val="6"/>
   </w:num>
-  <w:num w:numId="4" w16cid:durableId="493575191">
+  <w:num w:numId="11" w16cid:durableId="1324089361">
+    <w:abstractNumId w:val="14"/>
+  </w:num>
+  <w:num w:numId="12" w16cid:durableId="922297604">
     <w:abstractNumId w:val="8"/>
   </w:num>
-  <w:num w:numId="5" w16cid:durableId="1688824292">
-    <w:abstractNumId w:val="11"/>
+  <w:num w:numId="13" w16cid:durableId="1635914644">
+    <w:abstractNumId w:val="7"/>
   </w:num>
-  <w:num w:numId="6" w16cid:durableId="184901944">
-    <w:abstractNumId w:val="2"/>
+  <w:num w:numId="14" w16cid:durableId="1293513613">
+    <w:abstractNumId w:val="5"/>
   </w:num>
-  <w:num w:numId="7" w16cid:durableId="289752069">
-    <w:abstractNumId w:val="3"/>
-  </w:num>
-  <w:num w:numId="8" w16cid:durableId="1036462932">
+  <w:num w:numId="15" w16cid:durableId="1513179738">
     <w:abstractNumId w:val="0"/>
   </w:num>
-  <w:num w:numId="9" w16cid:durableId="1343702091">
-    <w:abstractNumId w:val="10"/>
-  </w:num>
-  <w:num w:numId="10" w16cid:durableId="1810857420">
-    <w:abstractNumId w:val="5"/>
-  </w:num>
-  <w:num w:numId="11" w16cid:durableId="1324089361">
-    <w:abstractNumId w:val="13"/>
-  </w:num>
-  <w:num w:numId="12" w16cid:durableId="922297604">
-    <w:abstractNumId w:val="7"/>
-  </w:num>
-  <w:num w:numId="13" w16cid:durableId="1635914644">
-    <w:abstractNumId w:val="6"/>
-  </w:num>
-  <w:num w:numId="14" w16cid:durableId="1293513613">
-    <w:abstractNumId w:val="4"/>
+  <w:num w:numId="16" w16cid:durableId="1541430771">
+    <w:abstractNumId w:val="0"/>
+    <w:lvlOverride w:ilvl="1">
+      <w:lvl w:ilvl="1">
+        <w:numFmt w:val="decimal"/>
+        <w:lvlText w:val="%2."/>
+        <w:lvlJc w:val="left"/>
+      </w:lvl>
+    </w:lvlOverride>
   </w:num>
 </w:numbering>
 </file>
@@ -6582,7 +8225,6 @@
   <w:style w:type="character" w:default="1" w:styleId="DefaultParagraphFont">
     <w:name w:val="Default Paragraph Font"/>
     <w:uiPriority w:val="1"/>
-    <w:semiHidden/>
     <w:unhideWhenUsed/>
   </w:style>
   <w:style w:type="table" w:default="1" w:styleId="TableNormal">
@@ -7192,4 +8834,16 @@
     </a:ext>
   </a:extLst>
 </a:theme>
+</file>
+
+<file path=customXml/item1.xml><?xml version="1.0" encoding="utf-8"?>
+<b:Sources xmlns:b="http://schemas.openxmlformats.org/officeDocument/2006/bibliography" xmlns="http://schemas.openxmlformats.org/officeDocument/2006/bibliography" SelectedStyle="\APASixthEditionOfficeOnline.xsl" StyleName="APA" Version="6"/>
+</file>
+
+<file path=customXml/itemProps1.xml><?xml version="1.0" encoding="utf-8"?>
+<ds:datastoreItem xmlns:ds="http://schemas.openxmlformats.org/officeDocument/2006/customXml" ds:itemID="{DED17447-3400-4838-A0FF-DFF3B4EEEBF4}">
+  <ds:schemaRefs>
+    <ds:schemaRef ds:uri="http://schemas.openxmlformats.org/officeDocument/2006/bibliography"/>
+  </ds:schemaRefs>
+</ds:datastoreItem>
 </file>
</xml_diff>